<commit_message>
Envio de FAQ e Comentários do Fluxograma
</commit_message>
<xml_diff>
--- a/Manualdeinstalacaovaccinus.docx
+++ b/Manualdeinstalacaovaccinus.docx
@@ -144,6 +144,7 @@
         <w:rPr>
           <w:b/>
           <w:bCs/>
+          <w:noProof/>
           <w:color w:val="000000" w:themeColor="text1"/>
           <w:sz w:val="48"/>
           <w:szCs w:val="48"/>
@@ -2229,6 +2230,7 @@
           <w:color w:val="9DD2EE"/>
           <w:sz w:val="24"/>
           <w:szCs w:val="24"/>
+          <w:lang w:val="en-US"/>
         </w:rPr>
         <w:t xml:space="preserve">– </w:t>
       </w:r>
@@ -2268,6 +2270,7 @@
           <w:color w:val="9DD2EE"/>
           <w:sz w:val="24"/>
           <w:szCs w:val="24"/>
+          <w:lang w:val="en-US"/>
         </w:rPr>
         <w:t>–</w:t>
       </w:r>
@@ -2457,6 +2460,7 @@
           <w:rFonts w:asciiTheme="majorHAnsi" w:eastAsiaTheme="majorEastAsia" w:hAnsiTheme="majorHAnsi" w:cstheme="majorBidi"/>
           <w:b/>
           <w:bCs/>
+          <w:noProof/>
           <w:color w:val="FFFFFF" w:themeColor="background1"/>
           <w:sz w:val="26"/>
           <w:szCs w:val="26"/>
@@ -3070,6 +3074,7 @@
           <w:rFonts w:asciiTheme="majorHAnsi" w:eastAsiaTheme="majorEastAsia" w:hAnsiTheme="majorHAnsi" w:cstheme="majorBidi"/>
           <w:b/>
           <w:bCs/>
+          <w:noProof/>
           <w:color w:val="FFFFFF" w:themeColor="background1"/>
           <w:sz w:val="26"/>
           <w:szCs w:val="26"/>
@@ -3548,6 +3553,7 @@
           <w:rFonts w:asciiTheme="majorHAnsi" w:eastAsiaTheme="majorEastAsia" w:hAnsiTheme="majorHAnsi" w:cstheme="majorBidi"/>
           <w:b/>
           <w:bCs/>
+          <w:noProof/>
           <w:color w:val="FFFFFF" w:themeColor="background1"/>
           <w:sz w:val="26"/>
           <w:szCs w:val="26"/>
@@ -3918,6 +3924,7 @@
           <w:color w:val="FFFFFF" w:themeColor="background1"/>
           <w:sz w:val="26"/>
           <w:szCs w:val="26"/>
+          <w:lang w:val="en-US"/>
         </w:rPr>
       </w:pPr>
       <w:r>
@@ -4104,7 +4111,19 @@
           <w:sz w:val="26"/>
           <w:szCs w:val="26"/>
         </w:rPr>
-        <w:t xml:space="preserve">, que será utilizado na execução da API de simulação de sensores. A </w:t>
+        <w:t xml:space="preserve">, que será utilizado na execução da API de simulação de sensores. </w:t>
+      </w:r>
+      <w:r>
+        <w:rPr>
+          <w:rFonts w:asciiTheme="majorHAnsi" w:eastAsiaTheme="majorEastAsia" w:hAnsiTheme="majorHAnsi" w:cstheme="majorBidi"/>
+          <w:b/>
+          <w:bCs/>
+          <w:color w:val="FFFFFF" w:themeColor="background1"/>
+          <w:sz w:val="26"/>
+          <w:szCs w:val="26"/>
+          <w:lang w:val="en-US"/>
+        </w:rPr>
+        <w:t xml:space="preserve">A </w:t>
       </w:r>
       <w:proofErr w:type="spellStart"/>
       <w:r>
@@ -4115,6 +4134,7 @@
           <w:color w:val="FFFFFF" w:themeColor="background1"/>
           <w:sz w:val="26"/>
           <w:szCs w:val="26"/>
+          <w:lang w:val="en-US"/>
         </w:rPr>
         <w:t>seguir</w:t>
       </w:r>
@@ -4127,32 +4147,9 @@
           <w:color w:val="FFFFFF" w:themeColor="background1"/>
           <w:sz w:val="26"/>
           <w:szCs w:val="26"/>
-        </w:rPr>
-        <w:t xml:space="preserve"> o link para download </w:t>
-      </w:r>
-      <w:proofErr w:type="gramStart"/>
-      <w:r>
-        <w:rPr>
-          <w:rFonts w:asciiTheme="majorHAnsi" w:eastAsiaTheme="majorEastAsia" w:hAnsiTheme="majorHAnsi" w:cstheme="majorBidi"/>
-          <w:b/>
-          <w:bCs/>
-          <w:color w:val="FFFFFF" w:themeColor="background1"/>
-          <w:sz w:val="26"/>
-          <w:szCs w:val="26"/>
-        </w:rPr>
-        <w:t>do</w:t>
-      </w:r>
-      <w:proofErr w:type="gramEnd"/>
-      <w:r>
-        <w:rPr>
-          <w:rFonts w:asciiTheme="majorHAnsi" w:eastAsiaTheme="majorEastAsia" w:hAnsiTheme="majorHAnsi" w:cstheme="majorBidi"/>
-          <w:b/>
-          <w:bCs/>
-          <w:color w:val="FFFFFF" w:themeColor="background1"/>
-          <w:sz w:val="26"/>
-          <w:szCs w:val="26"/>
-        </w:rPr>
-        <w:t xml:space="preserve"> software Git:</w:t>
+          <w:lang w:val="en-US"/>
+        </w:rPr>
+        <w:t xml:space="preserve"> o link para download do software Git:</w:t>
       </w:r>
     </w:p>
     <w:p>
@@ -4166,6 +4163,7 @@
           <w:color w:val="FFFFFF" w:themeColor="background1"/>
           <w:sz w:val="26"/>
           <w:szCs w:val="26"/>
+          <w:lang w:val="en-US"/>
         </w:rPr>
       </w:pPr>
       <w:r>
@@ -4175,6 +4173,7 @@
           <w:color w:val="9DD2EE"/>
           <w:sz w:val="24"/>
           <w:szCs w:val="24"/>
+          <w:lang w:val="en-US"/>
         </w:rPr>
         <w:t>–</w:t>
       </w:r>
@@ -4196,6 +4195,7 @@
             <w:color w:val="FFFFFF" w:themeColor="background1"/>
             <w:sz w:val="26"/>
             <w:szCs w:val="26"/>
+            <w:lang w:val="en-US"/>
           </w:rPr>
           <w:t>Git 2.28 Windows 64-Bit</w:t>
         </w:r>
@@ -4212,6 +4212,7 @@
           <w:color w:val="FFFFFF" w:themeColor="background1"/>
           <w:sz w:val="26"/>
           <w:szCs w:val="26"/>
+          <w:lang w:val="en-US"/>
         </w:rPr>
       </w:pPr>
       <w:r>
@@ -4221,6 +4222,7 @@
           <w:color w:val="9DD2EE"/>
           <w:sz w:val="24"/>
           <w:szCs w:val="24"/>
+          <w:lang w:val="en-US"/>
         </w:rPr>
         <w:t xml:space="preserve">– </w:t>
       </w:r>
@@ -4233,6 +4235,7 @@
             <w:color w:val="FFFFFF" w:themeColor="background1"/>
             <w:sz w:val="26"/>
             <w:szCs w:val="26"/>
+            <w:lang w:val="en-US"/>
           </w:rPr>
           <w:t>Git 2.28 Windows 32-Bit</w:t>
         </w:r>
@@ -6726,6 +6729,7 @@
           <w:rFonts w:asciiTheme="majorHAnsi" w:eastAsiaTheme="majorEastAsia" w:hAnsiTheme="majorHAnsi" w:cstheme="majorBidi"/>
           <w:b/>
           <w:bCs/>
+          <w:noProof/>
           <w:color w:val="FFFFFF" w:themeColor="background1"/>
           <w:sz w:val="26"/>
           <w:szCs w:val="26"/>
@@ -7268,6 +7272,7 @@
         <w:rPr>
           <w:b/>
           <w:bCs/>
+          <w:noProof/>
           <w:color w:val="9DD2EE"/>
           <w:sz w:val="24"/>
           <w:szCs w:val="24"/>
@@ -7783,6 +7788,7 @@
           <w:rFonts w:asciiTheme="minorHAnsi" w:eastAsiaTheme="minorHAnsi" w:hAnsiTheme="minorHAnsi" w:cstheme="minorBidi"/>
           <w:b/>
           <w:bCs/>
+          <w:noProof/>
           <w:color w:val="9DD2EE"/>
           <w:sz w:val="24"/>
           <w:szCs w:val="24"/>
@@ -7902,6 +7908,7 @@
           <w:color w:val="FFFFFF" w:themeColor="background1"/>
           <w:sz w:val="26"/>
           <w:szCs w:val="26"/>
+          <w:lang w:val="en-US"/>
         </w:rPr>
       </w:pPr>
       <w:r>
@@ -8033,7 +8040,19 @@
           <w:sz w:val="26"/>
           <w:szCs w:val="26"/>
         </w:rPr>
-        <w:t xml:space="preserve"> entre muitas outras funcionalidades. A </w:t>
+        <w:t xml:space="preserve"> entre muitas outras funcionalidades. </w:t>
+      </w:r>
+      <w:r>
+        <w:rPr>
+          <w:rFonts w:asciiTheme="majorHAnsi" w:eastAsiaTheme="majorEastAsia" w:hAnsiTheme="majorHAnsi" w:cstheme="majorBidi"/>
+          <w:b/>
+          <w:bCs/>
+          <w:color w:val="FFFFFF" w:themeColor="background1"/>
+          <w:sz w:val="26"/>
+          <w:szCs w:val="26"/>
+          <w:lang w:val="en-US"/>
+        </w:rPr>
+        <w:t xml:space="preserve">A </w:t>
       </w:r>
       <w:proofErr w:type="spellStart"/>
       <w:r>
@@ -8044,6 +8063,7 @@
           <w:color w:val="FFFFFF" w:themeColor="background1"/>
           <w:sz w:val="26"/>
           <w:szCs w:val="26"/>
+          <w:lang w:val="en-US"/>
         </w:rPr>
         <w:t>seguir</w:t>
       </w:r>
@@ -8056,6 +8076,7 @@
           <w:color w:val="FFFFFF" w:themeColor="background1"/>
           <w:sz w:val="26"/>
           <w:szCs w:val="26"/>
+          <w:lang w:val="en-US"/>
         </w:rPr>
         <w:t xml:space="preserve"> link para download </w:t>
       </w:r>
@@ -8068,6 +8089,7 @@
           <w:color w:val="FFFFFF" w:themeColor="background1"/>
           <w:sz w:val="26"/>
           <w:szCs w:val="26"/>
+          <w:lang w:val="en-US"/>
         </w:rPr>
         <w:t>do</w:t>
       </w:r>
@@ -8080,6 +8102,7 @@
           <w:color w:val="FFFFFF" w:themeColor="background1"/>
           <w:sz w:val="26"/>
           <w:szCs w:val="26"/>
+          <w:lang w:val="en-US"/>
         </w:rPr>
         <w:t xml:space="preserve"> software:</w:t>
       </w:r>
@@ -8104,6 +8127,7 @@
           <w:color w:val="9DD2EE"/>
           <w:sz w:val="24"/>
           <w:szCs w:val="24"/>
+          <w:lang w:val="en-US"/>
         </w:rPr>
         <w:t>–</w:t>
       </w:r>
@@ -8127,6 +8151,7 @@
             <w:color w:val="FFFFFF" w:themeColor="background1"/>
             <w:sz w:val="26"/>
             <w:szCs w:val="26"/>
+            <w:lang w:val="en-US"/>
           </w:rPr>
           <w:t>NodeJS 14.10.0 Windows 64-Bit</w:t>
         </w:r>
@@ -8143,6 +8168,7 @@
           <w:color w:val="FFFFFF" w:themeColor="background1"/>
           <w:sz w:val="26"/>
           <w:szCs w:val="26"/>
+          <w:lang w:val="en-US"/>
         </w:rPr>
       </w:pPr>
       <w:r>
@@ -8152,6 +8178,7 @@
           <w:color w:val="9DD2EE"/>
           <w:sz w:val="24"/>
           <w:szCs w:val="24"/>
+          <w:lang w:val="en-US"/>
         </w:rPr>
         <w:t>–</w:t>
       </w:r>
@@ -8173,6 +8200,7 @@
             <w:color w:val="FFFFFF" w:themeColor="background1"/>
             <w:sz w:val="26"/>
             <w:szCs w:val="26"/>
+            <w:lang w:val="en-US"/>
           </w:rPr>
           <w:t>NodeJS 14.10.0 Windows 32-Bit</w:t>
         </w:r>
@@ -9654,6 +9682,7 @@
           <w:rFonts w:asciiTheme="majorHAnsi" w:eastAsiaTheme="majorEastAsia" w:hAnsiTheme="majorHAnsi" w:cstheme="majorBidi"/>
           <w:b/>
           <w:bCs/>
+          <w:noProof/>
           <w:color w:val="FFFFFF" w:themeColor="background1"/>
           <w:sz w:val="26"/>
           <w:szCs w:val="26"/>
@@ -10111,6 +10140,7 @@
         <w:rPr>
           <w:b/>
           <w:bCs/>
+          <w:noProof/>
           <w:color w:val="9DD2EE"/>
           <w:sz w:val="24"/>
           <w:szCs w:val="24"/>
@@ -12938,6 +12968,7 @@
         <w:rPr>
           <w:b/>
           <w:bCs/>
+          <w:noProof/>
           <w:color w:val="9DD2EE"/>
           <w:sz w:val="24"/>
           <w:szCs w:val="24"/>
@@ -13572,6 +13603,7 @@
         <w:rPr>
           <w:b/>
           <w:bCs/>
+          <w:noProof/>
           <w:color w:val="9DD2EE"/>
           <w:sz w:val="24"/>
           <w:szCs w:val="24"/>
@@ -14148,7 +14180,7 @@
           <w:color w:val="000000" w:themeColor="text1"/>
         </w:rPr>
         <w:drawing>
-          <wp:inline distT="0" distB="0" distL="0" distR="0" wp14:anchorId="432C4095" wp14:editId="25503107">
+          <wp:inline distT="0" distB="0" distL="0" distR="0" wp14:anchorId="432C4095" wp14:editId="7C4E5722">
             <wp:extent cx="3216991" cy="1857047"/>
             <wp:effectExtent l="19050" t="19050" r="21590" b="10160"/>
             <wp:docPr id="43" name="Imagem 43"/>
@@ -14171,7 +14203,7 @@
                   <pic:spPr>
                     <a:xfrm>
                       <a:off x="0" y="0"/>
-                      <a:ext cx="3261380" cy="1882671"/>
+                      <a:ext cx="3216991" cy="1857047"/>
                     </a:xfrm>
                     <a:prstGeom prst="rect">
                       <a:avLst/>
@@ -14198,12 +14230,2412 @@
           <w:color w:val="000000" w:themeColor="text1"/>
           <w:sz w:val="24"/>
           <w:szCs w:val="24"/>
-          <w:lang w:val="en-US"/>
+        </w:rPr>
+      </w:pPr>
+    </w:p>
+    <w:p>
+      <w:pPr>
+        <w:spacing w:before="0" w:after="240" w:line="360" w:lineRule="auto"/>
+        <w:ind w:firstLine="851"/>
+        <w:jc w:val="both"/>
+        <w:rPr>
+          <w:color w:val="000000" w:themeColor="text1"/>
+          <w:sz w:val="24"/>
+          <w:szCs w:val="24"/>
+        </w:rPr>
+      </w:pPr>
+      <w:r>
+        <w:rPr>
+          <w:noProof/>
+        </w:rPr>
+        <w:lastRenderedPageBreak/>
+        <w:drawing>
+          <wp:anchor distT="0" distB="0" distL="114300" distR="114300" simplePos="0" relativeHeight="251736064" behindDoc="1" locked="0" layoutInCell="1" allowOverlap="1" wp14:anchorId="48BA01E4" wp14:editId="149A95D0">
+            <wp:simplePos x="0" y="0"/>
+            <wp:positionH relativeFrom="column">
+              <wp:posOffset>-1099820</wp:posOffset>
+            </wp:positionH>
+            <wp:positionV relativeFrom="paragraph">
+              <wp:posOffset>-1059677</wp:posOffset>
+            </wp:positionV>
+            <wp:extent cx="7579892" cy="10772775"/>
+            <wp:effectExtent l="0" t="0" r="2540" b="0"/>
+            <wp:wrapNone/>
+            <wp:docPr id="3" name="Imagem 3"/>
+            <wp:cNvGraphicFramePr>
+              <a:graphicFrameLocks xmlns:a="http://schemas.openxmlformats.org/drawingml/2006/main" noChangeAspect="1"/>
+            </wp:cNvGraphicFramePr>
+            <a:graphic xmlns:a="http://schemas.openxmlformats.org/drawingml/2006/main">
+              <a:graphicData uri="http://schemas.openxmlformats.org/drawingml/2006/picture">
+                <pic:pic xmlns:pic="http://schemas.openxmlformats.org/drawingml/2006/picture">
+                  <pic:nvPicPr>
+                    <pic:cNvPr id="0" name="Picture 1"/>
+                    <pic:cNvPicPr>
+                      <a:picLocks noChangeAspect="1" noChangeArrowheads="1"/>
+                    </pic:cNvPicPr>
+                  </pic:nvPicPr>
+                  <pic:blipFill>
+                    <a:blip r:embed="rId58">
+                      <a:extLst>
+                        <a:ext uri="{28A0092B-C50C-407E-A947-70E740481C1C}">
+                          <a14:useLocalDpi xmlns:a14="http://schemas.microsoft.com/office/drawing/2010/main" val="0"/>
+                        </a:ext>
+                      </a:extLst>
+                    </a:blip>
+                    <a:srcRect/>
+                    <a:stretch>
+                      <a:fillRect/>
+                    </a:stretch>
+                  </pic:blipFill>
+                  <pic:spPr bwMode="auto">
+                    <a:xfrm>
+                      <a:off x="0" y="0"/>
+                      <a:ext cx="7579892" cy="10772775"/>
+                    </a:xfrm>
+                    <a:prstGeom prst="rect">
+                      <a:avLst/>
+                    </a:prstGeom>
+                    <a:noFill/>
+                    <a:ln>
+                      <a:noFill/>
+                    </a:ln>
+                  </pic:spPr>
+                </pic:pic>
+              </a:graphicData>
+            </a:graphic>
+            <wp14:sizeRelH relativeFrom="margin">
+              <wp14:pctWidth>0</wp14:pctWidth>
+            </wp14:sizeRelH>
+            <wp14:sizeRelV relativeFrom="margin">
+              <wp14:pctHeight>0</wp14:pctHeight>
+            </wp14:sizeRelV>
+          </wp:anchor>
+        </w:drawing>
+      </w:r>
+    </w:p>
+    <w:p>
+      <w:pPr>
+        <w:rPr>
+          <w:sz w:val="24"/>
+          <w:szCs w:val="24"/>
+        </w:rPr>
+      </w:pPr>
+    </w:p>
+    <w:p>
+      <w:pPr>
+        <w:rPr>
+          <w:sz w:val="24"/>
+          <w:szCs w:val="24"/>
+        </w:rPr>
+      </w:pPr>
+    </w:p>
+    <w:p>
+      <w:pPr>
+        <w:rPr>
+          <w:sz w:val="24"/>
+          <w:szCs w:val="24"/>
+        </w:rPr>
+      </w:pPr>
+    </w:p>
+    <w:p>
+      <w:pPr>
+        <w:rPr>
+          <w:sz w:val="24"/>
+          <w:szCs w:val="24"/>
+        </w:rPr>
+      </w:pPr>
+    </w:p>
+    <w:p>
+      <w:pPr>
+        <w:rPr>
+          <w:sz w:val="24"/>
+          <w:szCs w:val="24"/>
+        </w:rPr>
+      </w:pPr>
+    </w:p>
+    <w:p>
+      <w:pPr>
+        <w:rPr>
+          <w:sz w:val="24"/>
+          <w:szCs w:val="24"/>
+        </w:rPr>
+      </w:pPr>
+    </w:p>
+    <w:p>
+      <w:pPr>
+        <w:rPr>
+          <w:sz w:val="24"/>
+          <w:szCs w:val="24"/>
+        </w:rPr>
+      </w:pPr>
+    </w:p>
+    <w:p>
+      <w:pPr>
+        <w:rPr>
+          <w:sz w:val="24"/>
+          <w:szCs w:val="24"/>
+        </w:rPr>
+      </w:pPr>
+    </w:p>
+    <w:p>
+      <w:pPr>
+        <w:rPr>
+          <w:sz w:val="24"/>
+          <w:szCs w:val="24"/>
+        </w:rPr>
+      </w:pPr>
+    </w:p>
+    <w:p>
+      <w:pPr>
+        <w:rPr>
+          <w:sz w:val="24"/>
+          <w:szCs w:val="24"/>
+        </w:rPr>
+      </w:pPr>
+    </w:p>
+    <w:p>
+      <w:pPr>
+        <w:rPr>
+          <w:sz w:val="24"/>
+          <w:szCs w:val="24"/>
+        </w:rPr>
+      </w:pPr>
+    </w:p>
+    <w:p>
+      <w:pPr>
+        <w:rPr>
+          <w:sz w:val="24"/>
+          <w:szCs w:val="24"/>
+        </w:rPr>
+      </w:pPr>
+    </w:p>
+    <w:p>
+      <w:pPr>
+        <w:rPr>
+          <w:sz w:val="24"/>
+          <w:szCs w:val="24"/>
+        </w:rPr>
+      </w:pPr>
+    </w:p>
+    <w:p>
+      <w:pPr>
+        <w:rPr>
+          <w:sz w:val="24"/>
+          <w:szCs w:val="24"/>
+        </w:rPr>
+      </w:pPr>
+    </w:p>
+    <w:p>
+      <w:pPr>
+        <w:rPr>
+          <w:sz w:val="24"/>
+          <w:szCs w:val="24"/>
+        </w:rPr>
+      </w:pPr>
+    </w:p>
+    <w:p>
+      <w:pPr>
+        <w:rPr>
+          <w:sz w:val="24"/>
+          <w:szCs w:val="24"/>
+        </w:rPr>
+      </w:pPr>
+    </w:p>
+    <w:p>
+      <w:pPr>
+        <w:rPr>
+          <w:sz w:val="24"/>
+          <w:szCs w:val="24"/>
+        </w:rPr>
+      </w:pPr>
+    </w:p>
+    <w:p>
+      <w:pPr>
+        <w:rPr>
+          <w:sz w:val="24"/>
+          <w:szCs w:val="24"/>
+        </w:rPr>
+      </w:pPr>
+    </w:p>
+    <w:p>
+      <w:pPr>
+        <w:rPr>
+          <w:sz w:val="24"/>
+          <w:szCs w:val="24"/>
+        </w:rPr>
+      </w:pPr>
+    </w:p>
+    <w:p>
+      <w:pPr>
+        <w:rPr>
+          <w:sz w:val="24"/>
+          <w:szCs w:val="24"/>
+        </w:rPr>
+      </w:pPr>
+    </w:p>
+    <w:p>
+      <w:pPr>
+        <w:rPr>
+          <w:sz w:val="24"/>
+          <w:szCs w:val="24"/>
+        </w:rPr>
+      </w:pPr>
+    </w:p>
+    <w:p>
+      <w:pPr>
+        <w:rPr>
+          <w:sz w:val="24"/>
+          <w:szCs w:val="24"/>
+        </w:rPr>
+      </w:pPr>
+    </w:p>
+    <w:p>
+      <w:pPr>
+        <w:rPr>
+          <w:sz w:val="24"/>
+          <w:szCs w:val="24"/>
+        </w:rPr>
+      </w:pPr>
+    </w:p>
+    <w:p>
+      <w:pPr>
+        <w:rPr>
+          <w:sz w:val="24"/>
+          <w:szCs w:val="24"/>
+        </w:rPr>
+      </w:pPr>
+    </w:p>
+    <w:p>
+      <w:pPr>
+        <w:rPr>
+          <w:sz w:val="24"/>
+          <w:szCs w:val="24"/>
+        </w:rPr>
+      </w:pPr>
+    </w:p>
+    <w:p>
+      <w:pPr>
+        <w:rPr>
+          <w:sz w:val="24"/>
+          <w:szCs w:val="24"/>
+        </w:rPr>
+      </w:pPr>
+    </w:p>
+    <w:p>
+      <w:pPr>
+        <w:rPr>
+          <w:sz w:val="24"/>
+          <w:szCs w:val="24"/>
+        </w:rPr>
+      </w:pPr>
+    </w:p>
+    <w:p>
+      <w:pPr>
+        <w:rPr>
+          <w:sz w:val="24"/>
+          <w:szCs w:val="24"/>
+        </w:rPr>
+      </w:pPr>
+    </w:p>
+    <w:p>
+      <w:pPr>
+        <w:rPr>
+          <w:sz w:val="24"/>
+          <w:szCs w:val="24"/>
+        </w:rPr>
+      </w:pPr>
+    </w:p>
+    <w:p>
+      <w:pPr>
+        <w:rPr>
+          <w:sz w:val="24"/>
+          <w:szCs w:val="24"/>
+        </w:rPr>
+      </w:pPr>
+    </w:p>
+    <w:p>
+      <w:pPr>
+        <w:rPr>
+          <w:sz w:val="24"/>
+          <w:szCs w:val="24"/>
+        </w:rPr>
+      </w:pPr>
+    </w:p>
+    <w:p>
+      <w:pPr>
+        <w:rPr>
+          <w:sz w:val="24"/>
+          <w:szCs w:val="24"/>
+        </w:rPr>
+      </w:pPr>
+    </w:p>
+    <w:p>
+      <w:pPr>
+        <w:rPr>
+          <w:sz w:val="24"/>
+          <w:szCs w:val="24"/>
+        </w:rPr>
+      </w:pPr>
+    </w:p>
+    <w:p>
+      <w:pPr>
+        <w:rPr>
+          <w:sz w:val="24"/>
+          <w:szCs w:val="24"/>
+        </w:rPr>
+      </w:pPr>
+    </w:p>
+    <w:p>
+      <w:pPr>
+        <w:rPr>
+          <w:sz w:val="24"/>
+          <w:szCs w:val="24"/>
+        </w:rPr>
+      </w:pPr>
+    </w:p>
+    <w:p>
+      <w:pPr>
+        <w:rPr>
+          <w:sz w:val="24"/>
+          <w:szCs w:val="24"/>
+        </w:rPr>
+      </w:pPr>
+    </w:p>
+    <w:p>
+      <w:pPr>
+        <w:rPr>
+          <w:sz w:val="24"/>
+          <w:szCs w:val="24"/>
+        </w:rPr>
+      </w:pPr>
+    </w:p>
+    <w:p>
+      <w:pPr>
+        <w:rPr>
+          <w:color w:val="000000" w:themeColor="text1"/>
+          <w:sz w:val="24"/>
+          <w:szCs w:val="24"/>
+        </w:rPr>
+      </w:pPr>
+    </w:p>
+    <w:p>
+      <w:pPr>
+        <w:tabs>
+          <w:tab w:val="left" w:pos="7210"/>
+        </w:tabs>
+        <w:rPr>
+          <w:sz w:val="24"/>
+          <w:szCs w:val="24"/>
+        </w:rPr>
+      </w:pPr>
+      <w:r>
+        <w:rPr>
+          <w:sz w:val="24"/>
+          <w:szCs w:val="24"/>
+        </w:rPr>
+        <w:tab/>
+      </w:r>
+    </w:p>
+    <w:p>
+      <w:pPr>
+        <w:tabs>
+          <w:tab w:val="left" w:pos="7210"/>
+        </w:tabs>
+        <w:rPr>
+          <w:sz w:val="24"/>
+          <w:szCs w:val="24"/>
+        </w:rPr>
+      </w:pPr>
+      <w:r>
+        <w:rPr>
+          <w:b/>
+          <w:bCs/>
+          <w:noProof/>
+          <w:color w:val="9DD2EE"/>
+          <w:sz w:val="24"/>
+          <w:szCs w:val="24"/>
+        </w:rPr>
+        <w:lastRenderedPageBreak/>
+        <w:drawing>
+          <wp:anchor distT="0" distB="0" distL="114300" distR="114300" simplePos="0" relativeHeight="251738112" behindDoc="1" locked="0" layoutInCell="1" allowOverlap="1" wp14:anchorId="04A96F03" wp14:editId="17B3FB6B">
+            <wp:simplePos x="0" y="0"/>
+            <wp:positionH relativeFrom="page">
+              <wp:posOffset>-1905</wp:posOffset>
+            </wp:positionH>
+            <wp:positionV relativeFrom="paragraph">
+              <wp:posOffset>-1162685</wp:posOffset>
+            </wp:positionV>
+            <wp:extent cx="7555230" cy="11412187"/>
+            <wp:effectExtent l="0" t="0" r="7620" b="0"/>
+            <wp:wrapNone/>
+            <wp:docPr id="9" name="Imagem 9"/>
+            <wp:cNvGraphicFramePr>
+              <a:graphicFrameLocks xmlns:a="http://schemas.openxmlformats.org/drawingml/2006/main" noChangeAspect="1"/>
+            </wp:cNvGraphicFramePr>
+            <a:graphic xmlns:a="http://schemas.openxmlformats.org/drawingml/2006/main">
+              <a:graphicData uri="http://schemas.openxmlformats.org/drawingml/2006/picture">
+                <pic:pic xmlns:pic="http://schemas.openxmlformats.org/drawingml/2006/picture">
+                  <pic:nvPicPr>
+                    <pic:cNvPr id="0" name="Picture 1"/>
+                    <pic:cNvPicPr>
+                      <a:picLocks noChangeAspect="1" noChangeArrowheads="1"/>
+                    </pic:cNvPicPr>
+                  </pic:nvPicPr>
+                  <pic:blipFill>
+                    <a:blip r:embed="rId10">
+                      <a:extLst>
+                        <a:ext uri="{28A0092B-C50C-407E-A947-70E740481C1C}">
+                          <a14:useLocalDpi xmlns:a14="http://schemas.microsoft.com/office/drawing/2010/main" val="0"/>
+                        </a:ext>
+                      </a:extLst>
+                    </a:blip>
+                    <a:srcRect/>
+                    <a:stretch>
+                      <a:fillRect/>
+                    </a:stretch>
+                  </pic:blipFill>
+                  <pic:spPr bwMode="auto">
+                    <a:xfrm>
+                      <a:off x="0" y="0"/>
+                      <a:ext cx="7555230" cy="11412187"/>
+                    </a:xfrm>
+                    <a:prstGeom prst="rect">
+                      <a:avLst/>
+                    </a:prstGeom>
+                    <a:noFill/>
+                    <a:ln>
+                      <a:noFill/>
+                    </a:ln>
+                  </pic:spPr>
+                </pic:pic>
+              </a:graphicData>
+            </a:graphic>
+            <wp14:sizeRelH relativeFrom="margin">
+              <wp14:pctWidth>0</wp14:pctWidth>
+            </wp14:sizeRelH>
+            <wp14:sizeRelV relativeFrom="margin">
+              <wp14:pctHeight>0</wp14:pctHeight>
+            </wp14:sizeRelV>
+          </wp:anchor>
+        </w:drawing>
+      </w:r>
+    </w:p>
+    <w:p>
+      <w:pPr>
+        <w:tabs>
+          <w:tab w:val="left" w:pos="7210"/>
+        </w:tabs>
+        <w:rPr>
+          <w:sz w:val="24"/>
+          <w:szCs w:val="24"/>
+        </w:rPr>
+      </w:pPr>
+    </w:p>
+    <w:p>
+      <w:pPr>
+        <w:tabs>
+          <w:tab w:val="left" w:pos="7210"/>
+        </w:tabs>
+        <w:jc w:val="center"/>
+        <w:rPr>
+          <w:color w:val="FFFFFF" w:themeColor="background1"/>
+          <w:sz w:val="56"/>
+          <w:szCs w:val="56"/>
+        </w:rPr>
+      </w:pPr>
+      <w:r>
+        <w:rPr>
+          <w:color w:val="FFFFFF" w:themeColor="background1"/>
+          <w:sz w:val="56"/>
+          <w:szCs w:val="56"/>
+        </w:rPr>
+        <w:t>Identificação do equipamento</w:t>
+      </w:r>
+    </w:p>
+    <w:p>
+      <w:pPr>
+        <w:tabs>
+          <w:tab w:val="left" w:pos="7210"/>
+        </w:tabs>
+        <w:rPr>
+          <w:color w:val="FFFFFF" w:themeColor="background1"/>
+          <w:sz w:val="32"/>
+          <w:szCs w:val="32"/>
+        </w:rPr>
+      </w:pPr>
+    </w:p>
+    <w:p>
+      <w:pPr>
+        <w:pStyle w:val="PargrafodaLista"/>
+        <w:numPr>
+          <w:ilvl w:val="0"/>
+          <w:numId w:val="2"/>
+        </w:numPr>
+        <w:tabs>
+          <w:tab w:val="left" w:pos="7210"/>
+        </w:tabs>
+        <w:rPr>
+          <w:color w:val="FFFFFF" w:themeColor="background1"/>
+          <w:sz w:val="32"/>
+          <w:szCs w:val="32"/>
+        </w:rPr>
+      </w:pPr>
+      <w:r>
+        <w:rPr>
+          <w:color w:val="FFFFFF" w:themeColor="background1"/>
+          <w:sz w:val="32"/>
+          <w:szCs w:val="32"/>
+        </w:rPr>
+        <w:t>Case de acrílico</w:t>
+      </w:r>
+    </w:p>
+    <w:p>
+      <w:pPr>
+        <w:pStyle w:val="PargrafodaLista"/>
+        <w:numPr>
+          <w:ilvl w:val="0"/>
+          <w:numId w:val="2"/>
+        </w:numPr>
+        <w:tabs>
+          <w:tab w:val="left" w:pos="7210"/>
+        </w:tabs>
+        <w:rPr>
+          <w:color w:val="FFFFFF" w:themeColor="background1"/>
+          <w:sz w:val="32"/>
+          <w:szCs w:val="32"/>
+        </w:rPr>
+      </w:pPr>
+      <w:r>
+        <w:rPr>
+          <w:color w:val="FFFFFF" w:themeColor="background1"/>
+          <w:sz w:val="32"/>
+          <w:szCs w:val="32"/>
+        </w:rPr>
+        <w:t>Arduino UN</w:t>
+      </w:r>
+      <w:r>
+        <w:rPr>
+          <w:color w:val="FFFFFF" w:themeColor="background1"/>
+          <w:sz w:val="32"/>
+          <w:szCs w:val="32"/>
+        </w:rPr>
+        <w:t>O</w:t>
+      </w:r>
+    </w:p>
+    <w:p>
+      <w:pPr>
+        <w:pStyle w:val="PargrafodaLista"/>
+        <w:numPr>
+          <w:ilvl w:val="0"/>
+          <w:numId w:val="2"/>
+        </w:numPr>
+        <w:tabs>
+          <w:tab w:val="left" w:pos="7210"/>
+        </w:tabs>
+        <w:rPr>
+          <w:color w:val="FFFFFF" w:themeColor="background1"/>
+          <w:sz w:val="32"/>
+          <w:szCs w:val="32"/>
+        </w:rPr>
+      </w:pPr>
+      <w:r>
+        <w:rPr>
+          <w:color w:val="FFFFFF" w:themeColor="background1"/>
+          <w:sz w:val="32"/>
+          <w:szCs w:val="32"/>
+        </w:rPr>
+        <w:t>Sensor LM-35</w:t>
+      </w:r>
+    </w:p>
+    <w:p>
+      <w:pPr>
+        <w:pStyle w:val="PargrafodaLista"/>
+        <w:numPr>
+          <w:ilvl w:val="0"/>
+          <w:numId w:val="2"/>
+        </w:numPr>
+        <w:tabs>
+          <w:tab w:val="left" w:pos="7210"/>
+        </w:tabs>
+        <w:rPr>
+          <w:color w:val="FFFFFF" w:themeColor="background1"/>
+          <w:sz w:val="32"/>
+          <w:szCs w:val="32"/>
+        </w:rPr>
+      </w:pPr>
+      <w:r>
+        <w:rPr>
+          <w:color w:val="FFFFFF" w:themeColor="background1"/>
+          <w:sz w:val="32"/>
+          <w:szCs w:val="32"/>
+        </w:rPr>
+        <w:t>Rebite</w:t>
+      </w:r>
+    </w:p>
+    <w:p>
+      <w:pPr>
+        <w:tabs>
+          <w:tab w:val="left" w:pos="7210"/>
+        </w:tabs>
+        <w:rPr>
+          <w:color w:val="FFFFFF" w:themeColor="background1"/>
+          <w:sz w:val="24"/>
+          <w:szCs w:val="24"/>
+        </w:rPr>
+      </w:pPr>
+      <w:r>
+        <w:rPr>
+          <w:noProof/>
+        </w:rPr>
+        <mc:AlternateContent>
+          <mc:Choice Requires="wps">
+            <w:drawing>
+              <wp:anchor distT="0" distB="0" distL="114300" distR="114300" simplePos="0" relativeHeight="251739136" behindDoc="1" locked="0" layoutInCell="1" allowOverlap="1" wp14:anchorId="100B5DDD" wp14:editId="4C7B028C">
+                <wp:simplePos x="0" y="0"/>
+                <wp:positionH relativeFrom="column">
+                  <wp:posOffset>1074006</wp:posOffset>
+                </wp:positionH>
+                <wp:positionV relativeFrom="paragraph">
+                  <wp:posOffset>1971675</wp:posOffset>
+                </wp:positionV>
+                <wp:extent cx="914400" cy="290946"/>
+                <wp:effectExtent l="0" t="0" r="0" b="0"/>
+                <wp:wrapNone/>
+                <wp:docPr id="84" name="Caixa de Texto 84"/>
+                <wp:cNvGraphicFramePr/>
+                <a:graphic xmlns:a="http://schemas.openxmlformats.org/drawingml/2006/main">
+                  <a:graphicData uri="http://schemas.microsoft.com/office/word/2010/wordprocessingShape">
+                    <wps:wsp>
+                      <wps:cNvSpPr txBox="1"/>
+                      <wps:spPr>
+                        <a:xfrm>
+                          <a:off x="0" y="0"/>
+                          <a:ext cx="914400" cy="290946"/>
+                        </a:xfrm>
+                        <a:prstGeom prst="rect">
+                          <a:avLst/>
+                        </a:prstGeom>
+                        <a:noFill/>
+                        <a:ln w="6350">
+                          <a:noFill/>
+                        </a:ln>
+                      </wps:spPr>
+                      <wps:txbx>
+                        <w:txbxContent>
+                          <w:p>
+                            <w:pPr>
+                              <w:rPr>
+                                <w:color w:val="FFFFFF" w:themeColor="background1"/>
+                                <w:sz w:val="24"/>
+                                <w:szCs w:val="24"/>
+                              </w:rPr>
+                            </w:pPr>
+                            <w:r>
+                              <w:rPr>
+                                <w:color w:val="FFFFFF" w:themeColor="background1"/>
+                                <w:sz w:val="24"/>
+                                <w:szCs w:val="24"/>
+                              </w:rPr>
+                              <w:t>Case com o Arduino UNO</w:t>
+                            </w:r>
+                          </w:p>
+                        </w:txbxContent>
+                      </wps:txbx>
+                      <wps:bodyPr rot="0" spcFirstLastPara="0" vertOverflow="overflow" horzOverflow="overflow" vert="horz" wrap="none" lIns="91440" tIns="45720" rIns="91440" bIns="45720" numCol="1" spcCol="0" rtlCol="0" fromWordArt="0" anchor="t" anchorCtr="0" forceAA="0" compatLnSpc="1">
+                        <a:prstTxWarp prst="textNoShape">
+                          <a:avLst/>
+                        </a:prstTxWarp>
+                        <a:noAutofit/>
+                      </wps:bodyPr>
+                    </wps:wsp>
+                  </a:graphicData>
+                </a:graphic>
+                <wp14:sizeRelV relativeFrom="margin">
+                  <wp14:pctHeight>0</wp14:pctHeight>
+                </wp14:sizeRelV>
+              </wp:anchor>
+            </w:drawing>
+          </mc:Choice>
+          <mc:Fallback>
+            <w:pict>
+              <v:shapetype w14:anchorId="100B5DDD" id="_x0000_t202" coordsize="21600,21600" o:spt="202" path="m,l,21600r21600,l21600,xe">
+                <v:stroke joinstyle="miter"/>
+                <v:path gradientshapeok="t" o:connecttype="rect"/>
+              </v:shapetype>
+              <v:shape id="Caixa de Texto 84" o:spid="_x0000_s1026" type="#_x0000_t202" style="position:absolute;margin-left:84.55pt;margin-top:155.25pt;width:1in;height:22.9pt;z-index:-251577344;visibility:visible;mso-wrap-style:none;mso-height-percent:0;mso-wrap-distance-left:9pt;mso-wrap-distance-top:0;mso-wrap-distance-right:9pt;mso-wrap-distance-bottom:0;mso-position-horizontal:absolute;mso-position-horizontal-relative:text;mso-position-vertical:absolute;mso-position-vertical-relative:text;mso-height-percent:0;mso-height-relative:margin;v-text-anchor:top" o:gfxdata="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" filled="f" stroked="f" strokeweight=".5pt">
+                <v:textbox>
+                  <w:txbxContent>
+                    <w:p>
+                      <w:pPr>
+                        <w:rPr>
+                          <w:color w:val="FFFFFF" w:themeColor="background1"/>
+                          <w:sz w:val="24"/>
+                          <w:szCs w:val="24"/>
+                        </w:rPr>
+                      </w:pPr>
+                      <w:r>
+                        <w:rPr>
+                          <w:color w:val="FFFFFF" w:themeColor="background1"/>
+                          <w:sz w:val="24"/>
+                          <w:szCs w:val="24"/>
+                        </w:rPr>
+                        <w:t>Case com o Arduino UNO</w:t>
+                      </w:r>
+                    </w:p>
+                  </w:txbxContent>
+                </v:textbox>
+              </v:shape>
+            </w:pict>
+          </mc:Fallback>
+        </mc:AlternateContent>
+      </w:r>
+      <w:r>
+        <w:rPr>
+          <w:noProof/>
+        </w:rPr>
+        <w:drawing>
+          <wp:anchor distT="0" distB="0" distL="114300" distR="114300" simplePos="0" relativeHeight="251741184" behindDoc="0" locked="0" layoutInCell="1" allowOverlap="1" wp14:anchorId="0069289B" wp14:editId="0EB71C2F">
+            <wp:simplePos x="0" y="0"/>
+            <wp:positionH relativeFrom="column">
+              <wp:posOffset>666695</wp:posOffset>
+            </wp:positionH>
+            <wp:positionV relativeFrom="paragraph">
+              <wp:posOffset>223520</wp:posOffset>
+            </wp:positionV>
+            <wp:extent cx="2270760" cy="1891030"/>
+            <wp:effectExtent l="0" t="0" r="0" b="0"/>
+            <wp:wrapTopAndBottom/>
+            <wp:docPr id="74" name="Imagem 74"/>
+            <wp:cNvGraphicFramePr>
+              <a:graphicFrameLocks xmlns:a="http://schemas.openxmlformats.org/drawingml/2006/main" noChangeAspect="1"/>
+            </wp:cNvGraphicFramePr>
+            <a:graphic xmlns:a="http://schemas.openxmlformats.org/drawingml/2006/main">
+              <a:graphicData uri="http://schemas.openxmlformats.org/drawingml/2006/picture">
+                <pic:pic xmlns:pic="http://schemas.openxmlformats.org/drawingml/2006/picture">
+                  <pic:nvPicPr>
+                    <pic:cNvPr id="0" name="Picture 10"/>
+                    <pic:cNvPicPr>
+                      <a:picLocks noChangeAspect="1" noChangeArrowheads="1"/>
+                    </pic:cNvPicPr>
+                  </pic:nvPicPr>
+                  <pic:blipFill>
+                    <a:blip r:embed="rId59" cstate="print">
+                      <a:extLst>
+                        <a:ext uri="{28A0092B-C50C-407E-A947-70E740481C1C}">
+                          <a14:useLocalDpi xmlns:a14="http://schemas.microsoft.com/office/drawing/2010/main" val="0"/>
+                        </a:ext>
+                      </a:extLst>
+                    </a:blip>
+                    <a:srcRect/>
+                    <a:stretch>
+                      <a:fillRect/>
+                    </a:stretch>
+                  </pic:blipFill>
+                  <pic:spPr bwMode="auto">
+                    <a:xfrm>
+                      <a:off x="0" y="0"/>
+                      <a:ext cx="2270760" cy="1891030"/>
+                    </a:xfrm>
+                    <a:prstGeom prst="rect">
+                      <a:avLst/>
+                    </a:prstGeom>
+                    <a:noFill/>
+                    <a:ln>
+                      <a:noFill/>
+                    </a:ln>
+                  </pic:spPr>
+                </pic:pic>
+              </a:graphicData>
+            </a:graphic>
+          </wp:anchor>
+        </w:drawing>
+      </w:r>
+      <w:r>
+        <w:rPr>
+          <w:noProof/>
+        </w:rPr>
+        <mc:AlternateContent>
+          <mc:Choice Requires="wps">
+            <w:drawing>
+              <wp:anchor distT="0" distB="0" distL="114300" distR="114300" simplePos="0" relativeHeight="251743232" behindDoc="1" locked="0" layoutInCell="1" allowOverlap="1" wp14:anchorId="08A62415" wp14:editId="56F9C344">
+                <wp:simplePos x="0" y="0"/>
+                <wp:positionH relativeFrom="column">
+                  <wp:posOffset>3812540</wp:posOffset>
+                </wp:positionH>
+                <wp:positionV relativeFrom="paragraph">
+                  <wp:posOffset>1951272</wp:posOffset>
+                </wp:positionV>
+                <wp:extent cx="914400" cy="290946"/>
+                <wp:effectExtent l="0" t="0" r="0" b="0"/>
+                <wp:wrapNone/>
+                <wp:docPr id="92" name="Caixa de Texto 92"/>
+                <wp:cNvGraphicFramePr/>
+                <a:graphic xmlns:a="http://schemas.openxmlformats.org/drawingml/2006/main">
+                  <a:graphicData uri="http://schemas.microsoft.com/office/word/2010/wordprocessingShape">
+                    <wps:wsp>
+                      <wps:cNvSpPr txBox="1"/>
+                      <wps:spPr>
+                        <a:xfrm>
+                          <a:off x="0" y="0"/>
+                          <a:ext cx="914400" cy="290946"/>
+                        </a:xfrm>
+                        <a:prstGeom prst="rect">
+                          <a:avLst/>
+                        </a:prstGeom>
+                        <a:noFill/>
+                        <a:ln w="6350">
+                          <a:noFill/>
+                        </a:ln>
+                      </wps:spPr>
+                      <wps:txbx>
+                        <w:txbxContent>
+                          <w:p>
+                            <w:pPr>
+                              <w:rPr>
+                                <w:color w:val="FFFFFF" w:themeColor="background1"/>
+                              </w:rPr>
+                            </w:pPr>
+                            <w:r>
+                              <w:rPr>
+                                <w:color w:val="FFFFFF" w:themeColor="background1"/>
+                              </w:rPr>
+                              <w:t>Rebite</w:t>
+                            </w:r>
+                          </w:p>
+                        </w:txbxContent>
+                      </wps:txbx>
+                      <wps:bodyPr rot="0" spcFirstLastPara="0" vertOverflow="overflow" horzOverflow="overflow" vert="horz" wrap="none" lIns="91440" tIns="45720" rIns="91440" bIns="45720" numCol="1" spcCol="0" rtlCol="0" fromWordArt="0" anchor="t" anchorCtr="0" forceAA="0" compatLnSpc="1">
+                        <a:prstTxWarp prst="textNoShape">
+                          <a:avLst/>
+                        </a:prstTxWarp>
+                        <a:noAutofit/>
+                      </wps:bodyPr>
+                    </wps:wsp>
+                  </a:graphicData>
+                </a:graphic>
+                <wp14:sizeRelH relativeFrom="margin">
+                  <wp14:pctWidth>0</wp14:pctWidth>
+                </wp14:sizeRelH>
+                <wp14:sizeRelV relativeFrom="margin">
+                  <wp14:pctHeight>0</wp14:pctHeight>
+                </wp14:sizeRelV>
+              </wp:anchor>
+            </w:drawing>
+          </mc:Choice>
+          <mc:Fallback>
+            <w:pict>
+              <v:shape w14:anchorId="08A62415" id="Caixa de Texto 92" o:spid="_x0000_s1027" type="#_x0000_t202" style="position:absolute;margin-left:300.2pt;margin-top:153.65pt;width:1in;height:22.9pt;z-index:-251573248;visibility:visible;mso-wrap-style:none;mso-width-percent:0;mso-height-percent:0;mso-wrap-distance-left:9pt;mso-wrap-distance-top:0;mso-wrap-distance-right:9pt;mso-wrap-distance-bottom:0;mso-position-horizontal:absolute;mso-position-horizontal-relative:text;mso-position-vertical:absolute;mso-position-vertical-relative:text;mso-width-percent:0;mso-height-percent:0;mso-width-relative:margin;mso-height-relative:margin;v-text-anchor:top" o:gfxdata="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" filled="f" stroked="f" strokeweight=".5pt">
+                <v:textbox>
+                  <w:txbxContent>
+                    <w:p>
+                      <w:pPr>
+                        <w:rPr>
+                          <w:color w:val="FFFFFF" w:themeColor="background1"/>
+                        </w:rPr>
+                      </w:pPr>
+                      <w:r>
+                        <w:rPr>
+                          <w:color w:val="FFFFFF" w:themeColor="background1"/>
+                        </w:rPr>
+                        <w:t>Rebite</w:t>
+                      </w:r>
+                    </w:p>
+                  </w:txbxContent>
+                </v:textbox>
+              </v:shape>
+            </w:pict>
+          </mc:Fallback>
+        </mc:AlternateContent>
+      </w:r>
+      <w:r>
+        <w:rPr>
+          <w:noProof/>
+        </w:rPr>
+        <w:drawing>
+          <wp:anchor distT="0" distB="0" distL="114300" distR="114300" simplePos="0" relativeHeight="251740160" behindDoc="1" locked="0" layoutInCell="1" allowOverlap="1" wp14:anchorId="02430847" wp14:editId="33CE0489">
+            <wp:simplePos x="0" y="0"/>
+            <wp:positionH relativeFrom="column">
+              <wp:posOffset>3742690</wp:posOffset>
+            </wp:positionH>
+            <wp:positionV relativeFrom="paragraph">
+              <wp:posOffset>1022985</wp:posOffset>
+            </wp:positionV>
+            <wp:extent cx="1051560" cy="872490"/>
+            <wp:effectExtent l="0" t="0" r="0" b="0"/>
+            <wp:wrapTopAndBottom/>
+            <wp:docPr id="87" name="Imagem 87"/>
+            <wp:cNvGraphicFramePr>
+              <a:graphicFrameLocks xmlns:a="http://schemas.openxmlformats.org/drawingml/2006/main" noChangeAspect="1"/>
+            </wp:cNvGraphicFramePr>
+            <a:graphic xmlns:a="http://schemas.openxmlformats.org/drawingml/2006/main">
+              <a:graphicData uri="http://schemas.openxmlformats.org/drawingml/2006/picture">
+                <pic:pic xmlns:pic="http://schemas.openxmlformats.org/drawingml/2006/picture">
+                  <pic:nvPicPr>
+                    <pic:cNvPr id="0" name="Picture 12"/>
+                    <pic:cNvPicPr>
+                      <a:picLocks noChangeAspect="1" noChangeArrowheads="1"/>
+                    </pic:cNvPicPr>
+                  </pic:nvPicPr>
+                  <pic:blipFill>
+                    <a:blip r:embed="rId60" cstate="print">
+                      <a:extLst>
+                        <a:ext uri="{28A0092B-C50C-407E-A947-70E740481C1C}">
+                          <a14:useLocalDpi xmlns:a14="http://schemas.microsoft.com/office/drawing/2010/main" val="0"/>
+                        </a:ext>
+                      </a:extLst>
+                    </a:blip>
+                    <a:srcRect/>
+                    <a:stretch>
+                      <a:fillRect/>
+                    </a:stretch>
+                  </pic:blipFill>
+                  <pic:spPr bwMode="auto">
+                    <a:xfrm>
+                      <a:off x="0" y="0"/>
+                      <a:ext cx="1051560" cy="872490"/>
+                    </a:xfrm>
+                    <a:prstGeom prst="rect">
+                      <a:avLst/>
+                    </a:prstGeom>
+                    <a:noFill/>
+                    <a:ln>
+                      <a:noFill/>
+                    </a:ln>
+                  </pic:spPr>
+                </pic:pic>
+              </a:graphicData>
+            </a:graphic>
+          </wp:anchor>
+        </w:drawing>
+      </w:r>
+    </w:p>
+    <w:p>
+      <w:pPr>
+        <w:tabs>
+          <w:tab w:val="left" w:pos="7210"/>
+        </w:tabs>
+        <w:rPr>
+          <w:color w:val="FFFFFF" w:themeColor="background1"/>
+          <w:sz w:val="24"/>
+          <w:szCs w:val="24"/>
+        </w:rPr>
+      </w:pPr>
+    </w:p>
+    <w:p>
+      <w:pPr>
+        <w:tabs>
+          <w:tab w:val="left" w:pos="3158"/>
+        </w:tabs>
+        <w:rPr>
+          <w:color w:val="FFFFFF" w:themeColor="background1"/>
+          <w:sz w:val="24"/>
+          <w:szCs w:val="24"/>
+        </w:rPr>
+      </w:pPr>
+      <w:r>
+        <w:rPr>
+          <w:color w:val="FFFFFF" w:themeColor="background1"/>
+          <w:sz w:val="24"/>
+          <w:szCs w:val="24"/>
+        </w:rPr>
+        <w:tab/>
+      </w:r>
+    </w:p>
+    <w:p>
+      <w:pPr>
+        <w:tabs>
+          <w:tab w:val="center" w:pos="4535"/>
+        </w:tabs>
+        <w:rPr>
+          <w:color w:val="FFFFFF" w:themeColor="background1"/>
+          <w:sz w:val="24"/>
+          <w:szCs w:val="24"/>
+        </w:rPr>
+      </w:pPr>
+      <w:r>
+        <w:rPr>
+          <w:color w:val="FFFFFF" w:themeColor="background1"/>
+          <w:sz w:val="24"/>
+          <w:szCs w:val="24"/>
+        </w:rPr>
+        <w:tab/>
+      </w:r>
+    </w:p>
+    <w:p>
+      <w:pPr>
+        <w:tabs>
+          <w:tab w:val="left" w:pos="7210"/>
+        </w:tabs>
+        <w:rPr>
+          <w:color w:val="FFFFFF" w:themeColor="background1"/>
+          <w:sz w:val="24"/>
+          <w:szCs w:val="24"/>
+        </w:rPr>
+      </w:pPr>
+    </w:p>
+    <w:p>
+      <w:pPr>
+        <w:tabs>
+          <w:tab w:val="left" w:pos="7210"/>
+        </w:tabs>
+        <w:rPr>
+          <w:color w:val="FFFFFF" w:themeColor="background1"/>
+          <w:sz w:val="40"/>
+          <w:szCs w:val="40"/>
+        </w:rPr>
+      </w:pPr>
+      <w:r>
+        <w:rPr>
+          <w:color w:val="FFFFFF" w:themeColor="background1"/>
+          <w:sz w:val="40"/>
+          <w:szCs w:val="40"/>
+        </w:rPr>
+        <w:t>Instalação dos dispositivos</w:t>
+      </w:r>
+    </w:p>
+    <w:p>
+      <w:pPr>
+        <w:tabs>
+          <w:tab w:val="left" w:pos="7210"/>
+        </w:tabs>
+        <w:rPr>
+          <w:color w:val="FFFFFF" w:themeColor="background1"/>
+          <w:sz w:val="24"/>
+          <w:szCs w:val="24"/>
+        </w:rPr>
+      </w:pPr>
+    </w:p>
+    <w:p>
+      <w:pPr>
+        <w:tabs>
+          <w:tab w:val="left" w:pos="7210"/>
+        </w:tabs>
+        <w:rPr>
+          <w:color w:val="FFFFFF" w:themeColor="background1"/>
+          <w:sz w:val="24"/>
+          <w:szCs w:val="24"/>
+        </w:rPr>
+      </w:pPr>
+      <w:r>
+        <w:rPr>
+          <w:color w:val="FFFFFF" w:themeColor="background1"/>
+          <w:sz w:val="24"/>
+          <w:szCs w:val="24"/>
+        </w:rPr>
+        <w:t xml:space="preserve">O suporte está localizado na extremidade </w:t>
+      </w:r>
+      <w:r>
+        <w:rPr>
+          <w:color w:val="FFFFFF" w:themeColor="background1"/>
+          <w:sz w:val="24"/>
+          <w:szCs w:val="24"/>
+        </w:rPr>
+        <w:t>denominada A1 dentre quatro extremidades sendo elas (A</w:t>
+      </w:r>
+      <w:proofErr w:type="gramStart"/>
+      <w:r>
+        <w:rPr>
+          <w:color w:val="FFFFFF" w:themeColor="background1"/>
+          <w:sz w:val="24"/>
+          <w:szCs w:val="24"/>
+        </w:rPr>
+        <w:t>1,A</w:t>
+      </w:r>
+      <w:proofErr w:type="gramEnd"/>
+      <w:r>
+        <w:rPr>
+          <w:color w:val="FFFFFF" w:themeColor="background1"/>
+          <w:sz w:val="24"/>
+          <w:szCs w:val="24"/>
+        </w:rPr>
+        <w:t>2,A3,A4), onde  irá manter os dispositivos para o monitoramento da temperatura das vacinas. O case é fixado por um grupo de rebites para prevenção de danos no sensor, fixação segura para garantir a segurança e bom funcionamento.</w:t>
+      </w:r>
+    </w:p>
+    <w:p>
+      <w:pPr>
+        <w:tabs>
+          <w:tab w:val="left" w:pos="7210"/>
+        </w:tabs>
+        <w:jc w:val="center"/>
+        <w:rPr>
+          <w:color w:val="FFFFFF" w:themeColor="background1"/>
+          <w:sz w:val="24"/>
+          <w:szCs w:val="24"/>
+        </w:rPr>
+      </w:pPr>
+      <w:r>
+        <w:rPr>
+          <w:noProof/>
+        </w:rPr>
+        <mc:AlternateContent>
+          <mc:Choice Requires="wps">
+            <w:drawing>
+              <wp:anchor distT="0" distB="0" distL="114300" distR="114300" simplePos="0" relativeHeight="251757568" behindDoc="1" locked="0" layoutInCell="1" allowOverlap="1" wp14:anchorId="526D3837" wp14:editId="4DB9B864">
+                <wp:simplePos x="0" y="0"/>
+                <wp:positionH relativeFrom="column">
+                  <wp:posOffset>-36789</wp:posOffset>
+                </wp:positionH>
+                <wp:positionV relativeFrom="paragraph">
+                  <wp:posOffset>1480185</wp:posOffset>
+                </wp:positionV>
+                <wp:extent cx="914400" cy="290946"/>
+                <wp:effectExtent l="0" t="0" r="0" b="0"/>
+                <wp:wrapNone/>
+                <wp:docPr id="105" name="Caixa de Texto 105"/>
+                <wp:cNvGraphicFramePr/>
+                <a:graphic xmlns:a="http://schemas.openxmlformats.org/drawingml/2006/main">
+                  <a:graphicData uri="http://schemas.microsoft.com/office/word/2010/wordprocessingShape">
+                    <wps:wsp>
+                      <wps:cNvSpPr txBox="1"/>
+                      <wps:spPr>
+                        <a:xfrm>
+                          <a:off x="0" y="0"/>
+                          <a:ext cx="914400" cy="290946"/>
+                        </a:xfrm>
+                        <a:prstGeom prst="rect">
+                          <a:avLst/>
+                        </a:prstGeom>
+                        <a:noFill/>
+                        <a:ln w="6350">
+                          <a:noFill/>
+                        </a:ln>
+                      </wps:spPr>
+                      <wps:txbx>
+                        <w:txbxContent>
+                          <w:p>
+                            <w:pPr>
+                              <w:rPr>
+                                <w:color w:val="FFFFFF" w:themeColor="background1"/>
+                              </w:rPr>
+                            </w:pPr>
+                            <w:r>
+                              <w:rPr>
+                                <w:color w:val="FFFFFF" w:themeColor="background1"/>
+                              </w:rPr>
+                              <w:t>Rebite</w:t>
+                            </w:r>
+                          </w:p>
+                        </w:txbxContent>
+                      </wps:txbx>
+                      <wps:bodyPr rot="0" spcFirstLastPara="0" vertOverflow="overflow" horzOverflow="overflow" vert="horz" wrap="none" lIns="91440" tIns="45720" rIns="91440" bIns="45720" numCol="1" spcCol="0" rtlCol="0" fromWordArt="0" anchor="t" anchorCtr="0" forceAA="0" compatLnSpc="1">
+                        <a:prstTxWarp prst="textNoShape">
+                          <a:avLst/>
+                        </a:prstTxWarp>
+                        <a:noAutofit/>
+                      </wps:bodyPr>
+                    </wps:wsp>
+                  </a:graphicData>
+                </a:graphic>
+                <wp14:sizeRelH relativeFrom="margin">
+                  <wp14:pctWidth>0</wp14:pctWidth>
+                </wp14:sizeRelH>
+                <wp14:sizeRelV relativeFrom="margin">
+                  <wp14:pctHeight>0</wp14:pctHeight>
+                </wp14:sizeRelV>
+              </wp:anchor>
+            </w:drawing>
+          </mc:Choice>
+          <mc:Fallback>
+            <w:pict>
+              <v:shape w14:anchorId="526D3837" id="Caixa de Texto 105" o:spid="_x0000_s1028" type="#_x0000_t202" style="position:absolute;left:0;text-align:left;margin-left:-2.9pt;margin-top:116.55pt;width:1in;height:22.9pt;z-index:-251558912;visibility:visible;mso-wrap-style:none;mso-width-percent:0;mso-height-percent:0;mso-wrap-distance-left:9pt;mso-wrap-distance-top:0;mso-wrap-distance-right:9pt;mso-wrap-distance-bottom:0;mso-position-horizontal:absolute;mso-position-horizontal-relative:text;mso-position-vertical:absolute;mso-position-vertical-relative:text;mso-width-percent:0;mso-height-percent:0;mso-width-relative:margin;mso-height-relative:margin;v-text-anchor:top" o:gfxdata="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" filled="f" stroked="f" strokeweight=".5pt">
+                <v:textbox>
+                  <w:txbxContent>
+                    <w:p>
+                      <w:pPr>
+                        <w:rPr>
+                          <w:color w:val="FFFFFF" w:themeColor="background1"/>
+                        </w:rPr>
+                      </w:pPr>
+                      <w:r>
+                        <w:rPr>
+                          <w:color w:val="FFFFFF" w:themeColor="background1"/>
+                        </w:rPr>
+                        <w:t>Rebite</w:t>
+                      </w:r>
+                    </w:p>
+                  </w:txbxContent>
+                </v:textbox>
+              </v:shape>
+            </w:pict>
+          </mc:Fallback>
+        </mc:AlternateContent>
+      </w:r>
+      <w:r>
+        <w:rPr>
+          <w:noProof/>
+        </w:rPr>
+        <mc:AlternateContent>
+          <mc:Choice Requires="wps">
+            <w:drawing>
+              <wp:anchor distT="0" distB="0" distL="114300" distR="114300" simplePos="0" relativeHeight="251759616" behindDoc="1" locked="0" layoutInCell="1" allowOverlap="1" wp14:anchorId="5AEFB096" wp14:editId="03A76412">
+                <wp:simplePos x="0" y="0"/>
+                <wp:positionH relativeFrom="column">
+                  <wp:posOffset>-36789</wp:posOffset>
+                </wp:positionH>
+                <wp:positionV relativeFrom="paragraph">
+                  <wp:posOffset>219197</wp:posOffset>
+                </wp:positionV>
+                <wp:extent cx="914400" cy="290946"/>
+                <wp:effectExtent l="0" t="0" r="0" b="0"/>
+                <wp:wrapNone/>
+                <wp:docPr id="106" name="Caixa de Texto 106"/>
+                <wp:cNvGraphicFramePr/>
+                <a:graphic xmlns:a="http://schemas.openxmlformats.org/drawingml/2006/main">
+                  <a:graphicData uri="http://schemas.microsoft.com/office/word/2010/wordprocessingShape">
+                    <wps:wsp>
+                      <wps:cNvSpPr txBox="1"/>
+                      <wps:spPr>
+                        <a:xfrm>
+                          <a:off x="0" y="0"/>
+                          <a:ext cx="914400" cy="290946"/>
+                        </a:xfrm>
+                        <a:prstGeom prst="rect">
+                          <a:avLst/>
+                        </a:prstGeom>
+                        <a:noFill/>
+                        <a:ln w="6350">
+                          <a:noFill/>
+                        </a:ln>
+                      </wps:spPr>
+                      <wps:txbx>
+                        <w:txbxContent>
+                          <w:p>
+                            <w:pPr>
+                              <w:rPr>
+                                <w:color w:val="FFFFFF" w:themeColor="background1"/>
+                              </w:rPr>
+                            </w:pPr>
+                            <w:r>
+                              <w:rPr>
+                                <w:color w:val="FFFFFF" w:themeColor="background1"/>
+                              </w:rPr>
+                              <w:t>Rebite</w:t>
+                            </w:r>
+                          </w:p>
+                        </w:txbxContent>
+                      </wps:txbx>
+                      <wps:bodyPr rot="0" spcFirstLastPara="0" vertOverflow="overflow" horzOverflow="overflow" vert="horz" wrap="none" lIns="91440" tIns="45720" rIns="91440" bIns="45720" numCol="1" spcCol="0" rtlCol="0" fromWordArt="0" anchor="t" anchorCtr="0" forceAA="0" compatLnSpc="1">
+                        <a:prstTxWarp prst="textNoShape">
+                          <a:avLst/>
+                        </a:prstTxWarp>
+                        <a:noAutofit/>
+                      </wps:bodyPr>
+                    </wps:wsp>
+                  </a:graphicData>
+                </a:graphic>
+                <wp14:sizeRelH relativeFrom="margin">
+                  <wp14:pctWidth>0</wp14:pctWidth>
+                </wp14:sizeRelH>
+                <wp14:sizeRelV relativeFrom="margin">
+                  <wp14:pctHeight>0</wp14:pctHeight>
+                </wp14:sizeRelV>
+              </wp:anchor>
+            </w:drawing>
+          </mc:Choice>
+          <mc:Fallback>
+            <w:pict>
+              <v:shape w14:anchorId="5AEFB096" id="Caixa de Texto 106" o:spid="_x0000_s1029" type="#_x0000_t202" style="position:absolute;left:0;text-align:left;margin-left:-2.9pt;margin-top:17.25pt;width:1in;height:22.9pt;z-index:-251556864;visibility:visible;mso-wrap-style:none;mso-width-percent:0;mso-height-percent:0;mso-wrap-distance-left:9pt;mso-wrap-distance-top:0;mso-wrap-distance-right:9pt;mso-wrap-distance-bottom:0;mso-position-horizontal:absolute;mso-position-horizontal-relative:text;mso-position-vertical:absolute;mso-position-vertical-relative:text;mso-width-percent:0;mso-height-percent:0;mso-width-relative:margin;mso-height-relative:margin;v-text-anchor:top" o:gfxdata="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" filled="f" stroked="f" strokeweight=".5pt">
+                <v:textbox>
+                  <w:txbxContent>
+                    <w:p>
+                      <w:pPr>
+                        <w:rPr>
+                          <w:color w:val="FFFFFF" w:themeColor="background1"/>
+                        </w:rPr>
+                      </w:pPr>
+                      <w:r>
+                        <w:rPr>
+                          <w:color w:val="FFFFFF" w:themeColor="background1"/>
+                        </w:rPr>
+                        <w:t>Rebite</w:t>
+                      </w:r>
+                    </w:p>
+                  </w:txbxContent>
+                </v:textbox>
+              </v:shape>
+            </w:pict>
+          </mc:Fallback>
+        </mc:AlternateContent>
+      </w:r>
+      <w:r>
+        <w:rPr>
+          <w:noProof/>
+        </w:rPr>
+        <mc:AlternateContent>
+          <mc:Choice Requires="wps">
+            <w:drawing>
+              <wp:anchor distT="0" distB="0" distL="114300" distR="114300" simplePos="0" relativeHeight="251761664" behindDoc="1" locked="0" layoutInCell="1" allowOverlap="1" wp14:anchorId="049F2090" wp14:editId="7C53439F">
+                <wp:simplePos x="0" y="0"/>
+                <wp:positionH relativeFrom="column">
+                  <wp:posOffset>4737551</wp:posOffset>
+                </wp:positionH>
+                <wp:positionV relativeFrom="paragraph">
+                  <wp:posOffset>219197</wp:posOffset>
+                </wp:positionV>
+                <wp:extent cx="914400" cy="290946"/>
+                <wp:effectExtent l="0" t="0" r="0" b="0"/>
+                <wp:wrapNone/>
+                <wp:docPr id="107" name="Caixa de Texto 107"/>
+                <wp:cNvGraphicFramePr/>
+                <a:graphic xmlns:a="http://schemas.openxmlformats.org/drawingml/2006/main">
+                  <a:graphicData uri="http://schemas.microsoft.com/office/word/2010/wordprocessingShape">
+                    <wps:wsp>
+                      <wps:cNvSpPr txBox="1"/>
+                      <wps:spPr>
+                        <a:xfrm>
+                          <a:off x="0" y="0"/>
+                          <a:ext cx="914400" cy="290946"/>
+                        </a:xfrm>
+                        <a:prstGeom prst="rect">
+                          <a:avLst/>
+                        </a:prstGeom>
+                        <a:noFill/>
+                        <a:ln w="6350">
+                          <a:noFill/>
+                        </a:ln>
+                      </wps:spPr>
+                      <wps:txbx>
+                        <w:txbxContent>
+                          <w:p>
+                            <w:pPr>
+                              <w:rPr>
+                                <w:color w:val="FFFFFF" w:themeColor="background1"/>
+                              </w:rPr>
+                            </w:pPr>
+                            <w:r>
+                              <w:rPr>
+                                <w:color w:val="FFFFFF" w:themeColor="background1"/>
+                              </w:rPr>
+                              <w:t>Rebite</w:t>
+                            </w:r>
+                          </w:p>
+                        </w:txbxContent>
+                      </wps:txbx>
+                      <wps:bodyPr rot="0" spcFirstLastPara="0" vertOverflow="overflow" horzOverflow="overflow" vert="horz" wrap="none" lIns="91440" tIns="45720" rIns="91440" bIns="45720" numCol="1" spcCol="0" rtlCol="0" fromWordArt="0" anchor="t" anchorCtr="0" forceAA="0" compatLnSpc="1">
+                        <a:prstTxWarp prst="textNoShape">
+                          <a:avLst/>
+                        </a:prstTxWarp>
+                        <a:noAutofit/>
+                      </wps:bodyPr>
+                    </wps:wsp>
+                  </a:graphicData>
+                </a:graphic>
+                <wp14:sizeRelH relativeFrom="margin">
+                  <wp14:pctWidth>0</wp14:pctWidth>
+                </wp14:sizeRelH>
+                <wp14:sizeRelV relativeFrom="margin">
+                  <wp14:pctHeight>0</wp14:pctHeight>
+                </wp14:sizeRelV>
+              </wp:anchor>
+            </w:drawing>
+          </mc:Choice>
+          <mc:Fallback>
+            <w:pict>
+              <v:shape w14:anchorId="049F2090" id="Caixa de Texto 107" o:spid="_x0000_s1030" type="#_x0000_t202" style="position:absolute;left:0;text-align:left;margin-left:373.05pt;margin-top:17.25pt;width:1in;height:22.9pt;z-index:-251554816;visibility:visible;mso-wrap-style:none;mso-width-percent:0;mso-height-percent:0;mso-wrap-distance-left:9pt;mso-wrap-distance-top:0;mso-wrap-distance-right:9pt;mso-wrap-distance-bottom:0;mso-position-horizontal:absolute;mso-position-horizontal-relative:text;mso-position-vertical:absolute;mso-position-vertical-relative:text;mso-width-percent:0;mso-height-percent:0;mso-width-relative:margin;mso-height-relative:margin;v-text-anchor:top" o:gfxdata="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" filled="f" stroked="f" strokeweight=".5pt">
+                <v:textbox>
+                  <w:txbxContent>
+                    <w:p>
+                      <w:pPr>
+                        <w:rPr>
+                          <w:color w:val="FFFFFF" w:themeColor="background1"/>
+                        </w:rPr>
+                      </w:pPr>
+                      <w:r>
+                        <w:rPr>
+                          <w:color w:val="FFFFFF" w:themeColor="background1"/>
+                        </w:rPr>
+                        <w:t>Rebite</w:t>
+                      </w:r>
+                    </w:p>
+                  </w:txbxContent>
+                </v:textbox>
+              </v:shape>
+            </w:pict>
+          </mc:Fallback>
+        </mc:AlternateContent>
+      </w:r>
+      <w:r>
+        <w:rPr>
+          <w:noProof/>
+        </w:rPr>
+        <mc:AlternateContent>
+          <mc:Choice Requires="wps">
+            <w:drawing>
+              <wp:anchor distT="0" distB="0" distL="114300" distR="114300" simplePos="0" relativeHeight="251755520" behindDoc="1" locked="0" layoutInCell="1" allowOverlap="1" wp14:anchorId="1EFBF95A" wp14:editId="6FB390B4">
+                <wp:simplePos x="0" y="0"/>
+                <wp:positionH relativeFrom="column">
+                  <wp:posOffset>4789252</wp:posOffset>
+                </wp:positionH>
+                <wp:positionV relativeFrom="paragraph">
+                  <wp:posOffset>1480349</wp:posOffset>
+                </wp:positionV>
+                <wp:extent cx="914400" cy="290946"/>
+                <wp:effectExtent l="0" t="0" r="0" b="0"/>
+                <wp:wrapNone/>
+                <wp:docPr id="104" name="Caixa de Texto 104"/>
+                <wp:cNvGraphicFramePr/>
+                <a:graphic xmlns:a="http://schemas.openxmlformats.org/drawingml/2006/main">
+                  <a:graphicData uri="http://schemas.microsoft.com/office/word/2010/wordprocessingShape">
+                    <wps:wsp>
+                      <wps:cNvSpPr txBox="1"/>
+                      <wps:spPr>
+                        <a:xfrm>
+                          <a:off x="0" y="0"/>
+                          <a:ext cx="914400" cy="290946"/>
+                        </a:xfrm>
+                        <a:prstGeom prst="rect">
+                          <a:avLst/>
+                        </a:prstGeom>
+                        <a:noFill/>
+                        <a:ln w="6350">
+                          <a:noFill/>
+                        </a:ln>
+                      </wps:spPr>
+                      <wps:txbx>
+                        <w:txbxContent>
+                          <w:p>
+                            <w:pPr>
+                              <w:rPr>
+                                <w:color w:val="FFFFFF" w:themeColor="background1"/>
+                              </w:rPr>
+                            </w:pPr>
+                            <w:r>
+                              <w:rPr>
+                                <w:color w:val="FFFFFF" w:themeColor="background1"/>
+                              </w:rPr>
+                              <w:t>Rebite</w:t>
+                            </w:r>
+                          </w:p>
+                        </w:txbxContent>
+                      </wps:txbx>
+                      <wps:bodyPr rot="0" spcFirstLastPara="0" vertOverflow="overflow" horzOverflow="overflow" vert="horz" wrap="none" lIns="91440" tIns="45720" rIns="91440" bIns="45720" numCol="1" spcCol="0" rtlCol="0" fromWordArt="0" anchor="t" anchorCtr="0" forceAA="0" compatLnSpc="1">
+                        <a:prstTxWarp prst="textNoShape">
+                          <a:avLst/>
+                        </a:prstTxWarp>
+                        <a:noAutofit/>
+                      </wps:bodyPr>
+                    </wps:wsp>
+                  </a:graphicData>
+                </a:graphic>
+                <wp14:sizeRelH relativeFrom="margin">
+                  <wp14:pctWidth>0</wp14:pctWidth>
+                </wp14:sizeRelH>
+                <wp14:sizeRelV relativeFrom="margin">
+                  <wp14:pctHeight>0</wp14:pctHeight>
+                </wp14:sizeRelV>
+              </wp:anchor>
+            </w:drawing>
+          </mc:Choice>
+          <mc:Fallback>
+            <w:pict>
+              <v:shape w14:anchorId="1EFBF95A" id="Caixa de Texto 104" o:spid="_x0000_s1031" type="#_x0000_t202" style="position:absolute;left:0;text-align:left;margin-left:377.1pt;margin-top:116.55pt;width:1in;height:22.9pt;z-index:-251560960;visibility:visible;mso-wrap-style:none;mso-width-percent:0;mso-height-percent:0;mso-wrap-distance-left:9pt;mso-wrap-distance-top:0;mso-wrap-distance-right:9pt;mso-wrap-distance-bottom:0;mso-position-horizontal:absolute;mso-position-horizontal-relative:text;mso-position-vertical:absolute;mso-position-vertical-relative:text;mso-width-percent:0;mso-height-percent:0;mso-width-relative:margin;mso-height-relative:margin;v-text-anchor:top" o:gfxdata="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" filled="f" stroked="f" strokeweight=".5pt">
+                <v:textbox>
+                  <w:txbxContent>
+                    <w:p>
+                      <w:pPr>
+                        <w:rPr>
+                          <w:color w:val="FFFFFF" w:themeColor="background1"/>
+                        </w:rPr>
+                      </w:pPr>
+                      <w:r>
+                        <w:rPr>
+                          <w:color w:val="FFFFFF" w:themeColor="background1"/>
+                        </w:rPr>
+                        <w:t>Rebite</w:t>
+                      </w:r>
+                    </w:p>
+                  </w:txbxContent>
+                </v:textbox>
+              </v:shape>
+            </w:pict>
+          </mc:Fallback>
+        </mc:AlternateContent>
+      </w:r>
+      <w:r>
+        <w:rPr>
+          <w:noProof/>
+        </w:rPr>
+        <mc:AlternateContent>
+          <mc:Choice Requires="wps">
+            <w:drawing>
+              <wp:anchor distT="0" distB="0" distL="114300" distR="114300" simplePos="0" relativeHeight="251753472" behindDoc="0" locked="0" layoutInCell="1" allowOverlap="1" wp14:anchorId="0949BDF3" wp14:editId="4C9FCEC0">
+                <wp:simplePos x="0" y="0"/>
+                <wp:positionH relativeFrom="column">
+                  <wp:posOffset>3693918</wp:posOffset>
+                </wp:positionH>
+                <wp:positionV relativeFrom="paragraph">
+                  <wp:posOffset>357034</wp:posOffset>
+                </wp:positionV>
+                <wp:extent cx="1097525" cy="73742"/>
+                <wp:effectExtent l="38100" t="0" r="26670" b="97790"/>
+                <wp:wrapNone/>
+                <wp:docPr id="103" name="Conector de Seta Reta 103"/>
+                <wp:cNvGraphicFramePr/>
+                <a:graphic xmlns:a="http://schemas.openxmlformats.org/drawingml/2006/main">
+                  <a:graphicData uri="http://schemas.microsoft.com/office/word/2010/wordprocessingShape">
+                    <wps:wsp>
+                      <wps:cNvCnPr/>
+                      <wps:spPr>
+                        <a:xfrm flipH="1">
+                          <a:off x="0" y="0"/>
+                          <a:ext cx="1097525" cy="73742"/>
+                        </a:xfrm>
+                        <a:prstGeom prst="straightConnector1">
+                          <a:avLst/>
+                        </a:prstGeom>
+                        <a:ln>
+                          <a:solidFill>
+                            <a:srgbClr val="9DD2EE"/>
+                          </a:solidFill>
+                          <a:tailEnd type="triangle"/>
+                        </a:ln>
+                      </wps:spPr>
+                      <wps:style>
+                        <a:lnRef idx="3">
+                          <a:schemeClr val="dk1"/>
+                        </a:lnRef>
+                        <a:fillRef idx="0">
+                          <a:schemeClr val="dk1"/>
+                        </a:fillRef>
+                        <a:effectRef idx="2">
+                          <a:schemeClr val="dk1"/>
+                        </a:effectRef>
+                        <a:fontRef idx="minor">
+                          <a:schemeClr val="tx1"/>
+                        </a:fontRef>
+                      </wps:style>
+                      <wps:bodyPr/>
+                    </wps:wsp>
+                  </a:graphicData>
+                </a:graphic>
+                <wp14:sizeRelH relativeFrom="margin">
+                  <wp14:pctWidth>0</wp14:pctWidth>
+                </wp14:sizeRelH>
+                <wp14:sizeRelV relativeFrom="margin">
+                  <wp14:pctHeight>0</wp14:pctHeight>
+                </wp14:sizeRelV>
+              </wp:anchor>
+            </w:drawing>
+          </mc:Choice>
+          <mc:Fallback>
+            <w:pict>
+              <v:shapetype w14:anchorId="47F304C0" id="_x0000_t32" coordsize="21600,21600" o:spt="32" o:oned="t" path="m,l21600,21600e" filled="f">
+                <v:path arrowok="t" fillok="f" o:connecttype="none"/>
+                <o:lock v:ext="edit" shapetype="t"/>
+              </v:shapetype>
+              <v:shape id="Conector de Seta Reta 103" o:spid="_x0000_s1026" type="#_x0000_t32" style="position:absolute;margin-left:290.85pt;margin-top:28.1pt;width:86.4pt;height:5.8pt;flip:x;z-index:251753472;visibility:visible;mso-wrap-style:square;mso-width-percent:0;mso-height-percent:0;mso-wrap-distance-left:9pt;mso-wrap-distance-top:0;mso-wrap-distance-right:9pt;mso-wrap-distance-bottom:0;mso-position-horizontal:absolute;mso-position-horizontal-relative:text;mso-position-vertical:absolute;mso-position-vertical-relative:text;mso-width-percent:0;mso-height-percent:0;mso-width-relative:margin;mso-height-relative:margin" o:gfxdata="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" strokecolor="#9dd2ee" strokeweight="1.5pt">
+                <v:stroke endarrow="block" joinstyle="miter"/>
+              </v:shape>
+            </w:pict>
+          </mc:Fallback>
+        </mc:AlternateContent>
+      </w:r>
+      <w:r>
+        <w:rPr>
+          <w:noProof/>
+        </w:rPr>
+        <mc:AlternateContent>
+          <mc:Choice Requires="wps">
+            <w:drawing>
+              <wp:anchor distT="0" distB="0" distL="114300" distR="114300" simplePos="0" relativeHeight="251751424" behindDoc="0" locked="0" layoutInCell="1" allowOverlap="1" wp14:anchorId="3178F61B" wp14:editId="280F499D">
+                <wp:simplePos x="0" y="0"/>
+                <wp:positionH relativeFrom="column">
+                  <wp:posOffset>3743816</wp:posOffset>
+                </wp:positionH>
+                <wp:positionV relativeFrom="paragraph">
+                  <wp:posOffset>1657780</wp:posOffset>
+                </wp:positionV>
+                <wp:extent cx="1097525" cy="73742"/>
+                <wp:effectExtent l="38100" t="0" r="26670" b="97790"/>
+                <wp:wrapNone/>
+                <wp:docPr id="102" name="Conector de Seta Reta 102"/>
+                <wp:cNvGraphicFramePr/>
+                <a:graphic xmlns:a="http://schemas.openxmlformats.org/drawingml/2006/main">
+                  <a:graphicData uri="http://schemas.microsoft.com/office/word/2010/wordprocessingShape">
+                    <wps:wsp>
+                      <wps:cNvCnPr/>
+                      <wps:spPr>
+                        <a:xfrm flipH="1">
+                          <a:off x="0" y="0"/>
+                          <a:ext cx="1097525" cy="73742"/>
+                        </a:xfrm>
+                        <a:prstGeom prst="straightConnector1">
+                          <a:avLst/>
+                        </a:prstGeom>
+                        <a:ln>
+                          <a:solidFill>
+                            <a:srgbClr val="9DD2EE"/>
+                          </a:solidFill>
+                          <a:tailEnd type="triangle"/>
+                        </a:ln>
+                      </wps:spPr>
+                      <wps:style>
+                        <a:lnRef idx="3">
+                          <a:schemeClr val="dk1"/>
+                        </a:lnRef>
+                        <a:fillRef idx="0">
+                          <a:schemeClr val="dk1"/>
+                        </a:fillRef>
+                        <a:effectRef idx="2">
+                          <a:schemeClr val="dk1"/>
+                        </a:effectRef>
+                        <a:fontRef idx="minor">
+                          <a:schemeClr val="tx1"/>
+                        </a:fontRef>
+                      </wps:style>
+                      <wps:bodyPr/>
+                    </wps:wsp>
+                  </a:graphicData>
+                </a:graphic>
+                <wp14:sizeRelH relativeFrom="margin">
+                  <wp14:pctWidth>0</wp14:pctWidth>
+                </wp14:sizeRelH>
+                <wp14:sizeRelV relativeFrom="margin">
+                  <wp14:pctHeight>0</wp14:pctHeight>
+                </wp14:sizeRelV>
+              </wp:anchor>
+            </w:drawing>
+          </mc:Choice>
+          <mc:Fallback>
+            <w:pict>
+              <v:shape w14:anchorId="117C9946" id="Conector de Seta Reta 102" o:spid="_x0000_s1026" type="#_x0000_t32" style="position:absolute;margin-left:294.8pt;margin-top:130.55pt;width:86.4pt;height:5.8pt;flip:x;z-index:251751424;visibility:visible;mso-wrap-style:square;mso-width-percent:0;mso-height-percent:0;mso-wrap-distance-left:9pt;mso-wrap-distance-top:0;mso-wrap-distance-right:9pt;mso-wrap-distance-bottom:0;mso-position-horizontal:absolute;mso-position-horizontal-relative:text;mso-position-vertical:absolute;mso-position-vertical-relative:text;mso-width-percent:0;mso-height-percent:0;mso-width-relative:margin;mso-height-relative:margin" o:gfxdata="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" strokecolor="#9dd2ee" strokeweight="1.5pt">
+                <v:stroke endarrow="block" joinstyle="miter"/>
+              </v:shape>
+            </w:pict>
+          </mc:Fallback>
+        </mc:AlternateContent>
+      </w:r>
+      <w:r>
+        <w:rPr>
+          <w:noProof/>
+        </w:rPr>
+        <mc:AlternateContent>
+          <mc:Choice Requires="wps">
+            <w:drawing>
+              <wp:anchor distT="0" distB="0" distL="114300" distR="114300" simplePos="0" relativeHeight="251749376" behindDoc="0" locked="0" layoutInCell="1" allowOverlap="1" wp14:anchorId="55CD34E2" wp14:editId="0B6F06A9">
+                <wp:simplePos x="0" y="0"/>
+                <wp:positionH relativeFrom="column">
+                  <wp:posOffset>435897</wp:posOffset>
+                </wp:positionH>
+                <wp:positionV relativeFrom="paragraph">
+                  <wp:posOffset>1654810</wp:posOffset>
+                </wp:positionV>
+                <wp:extent cx="1179871" cy="73742"/>
+                <wp:effectExtent l="0" t="0" r="77470" b="97790"/>
+                <wp:wrapNone/>
+                <wp:docPr id="100" name="Conector de Seta Reta 100"/>
+                <wp:cNvGraphicFramePr/>
+                <a:graphic xmlns:a="http://schemas.openxmlformats.org/drawingml/2006/main">
+                  <a:graphicData uri="http://schemas.microsoft.com/office/word/2010/wordprocessingShape">
+                    <wps:wsp>
+                      <wps:cNvCnPr/>
+                      <wps:spPr>
+                        <a:xfrm>
+                          <a:off x="0" y="0"/>
+                          <a:ext cx="1179871" cy="73742"/>
+                        </a:xfrm>
+                        <a:prstGeom prst="straightConnector1">
+                          <a:avLst/>
+                        </a:prstGeom>
+                        <a:ln>
+                          <a:solidFill>
+                            <a:srgbClr val="9DD2EE"/>
+                          </a:solidFill>
+                          <a:tailEnd type="triangle"/>
+                        </a:ln>
+                      </wps:spPr>
+                      <wps:style>
+                        <a:lnRef idx="3">
+                          <a:schemeClr val="dk1"/>
+                        </a:lnRef>
+                        <a:fillRef idx="0">
+                          <a:schemeClr val="dk1"/>
+                        </a:fillRef>
+                        <a:effectRef idx="2">
+                          <a:schemeClr val="dk1"/>
+                        </a:effectRef>
+                        <a:fontRef idx="minor">
+                          <a:schemeClr val="tx1"/>
+                        </a:fontRef>
+                      </wps:style>
+                      <wps:bodyPr/>
+                    </wps:wsp>
+                  </a:graphicData>
+                </a:graphic>
+                <wp14:sizeRelH relativeFrom="margin">
+                  <wp14:pctWidth>0</wp14:pctWidth>
+                </wp14:sizeRelH>
+                <wp14:sizeRelV relativeFrom="margin">
+                  <wp14:pctHeight>0</wp14:pctHeight>
+                </wp14:sizeRelV>
+              </wp:anchor>
+            </w:drawing>
+          </mc:Choice>
+          <mc:Fallback>
+            <w:pict>
+              <v:shape w14:anchorId="0F36096D" id="Conector de Seta Reta 100" o:spid="_x0000_s1026" type="#_x0000_t32" style="position:absolute;margin-left:34.3pt;margin-top:130.3pt;width:92.9pt;height:5.8pt;z-index:251749376;visibility:visible;mso-wrap-style:square;mso-width-percent:0;mso-height-percent:0;mso-wrap-distance-left:9pt;mso-wrap-distance-top:0;mso-wrap-distance-right:9pt;mso-wrap-distance-bottom:0;mso-position-horizontal:absolute;mso-position-horizontal-relative:text;mso-position-vertical:absolute;mso-position-vertical-relative:text;mso-width-percent:0;mso-height-percent:0;mso-width-relative:margin;mso-height-relative:margin" o:gfxdata="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" strokecolor="#9dd2ee" strokeweight="1.5pt">
+                <v:stroke endarrow="block" joinstyle="miter"/>
+              </v:shape>
+            </w:pict>
+          </mc:Fallback>
+        </mc:AlternateContent>
+      </w:r>
+      <w:r>
+        <w:rPr>
+          <w:noProof/>
+        </w:rPr>
+        <mc:AlternateContent>
+          <mc:Choice Requires="wps">
+            <w:drawing>
+              <wp:anchor distT="0" distB="0" distL="114300" distR="114300" simplePos="0" relativeHeight="251747328" behindDoc="0" locked="0" layoutInCell="1" allowOverlap="1" wp14:anchorId="1ED10850" wp14:editId="2CE1B964">
+                <wp:simplePos x="0" y="0"/>
+                <wp:positionH relativeFrom="column">
+                  <wp:posOffset>483193</wp:posOffset>
+                </wp:positionH>
+                <wp:positionV relativeFrom="paragraph">
+                  <wp:posOffset>359922</wp:posOffset>
+                </wp:positionV>
+                <wp:extent cx="1179871" cy="73742"/>
+                <wp:effectExtent l="0" t="0" r="77470" b="97790"/>
+                <wp:wrapNone/>
+                <wp:docPr id="99" name="Conector de Seta Reta 99"/>
+                <wp:cNvGraphicFramePr/>
+                <a:graphic xmlns:a="http://schemas.openxmlformats.org/drawingml/2006/main">
+                  <a:graphicData uri="http://schemas.microsoft.com/office/word/2010/wordprocessingShape">
+                    <wps:wsp>
+                      <wps:cNvCnPr/>
+                      <wps:spPr>
+                        <a:xfrm>
+                          <a:off x="0" y="0"/>
+                          <a:ext cx="1179871" cy="73742"/>
+                        </a:xfrm>
+                        <a:prstGeom prst="straightConnector1">
+                          <a:avLst/>
+                        </a:prstGeom>
+                        <a:ln>
+                          <a:solidFill>
+                            <a:srgbClr val="9DD2EE"/>
+                          </a:solidFill>
+                          <a:tailEnd type="triangle"/>
+                        </a:ln>
+                      </wps:spPr>
+                      <wps:style>
+                        <a:lnRef idx="3">
+                          <a:schemeClr val="dk1"/>
+                        </a:lnRef>
+                        <a:fillRef idx="0">
+                          <a:schemeClr val="dk1"/>
+                        </a:fillRef>
+                        <a:effectRef idx="2">
+                          <a:schemeClr val="dk1"/>
+                        </a:effectRef>
+                        <a:fontRef idx="minor">
+                          <a:schemeClr val="tx1"/>
+                        </a:fontRef>
+                      </wps:style>
+                      <wps:bodyPr/>
+                    </wps:wsp>
+                  </a:graphicData>
+                </a:graphic>
+              </wp:anchor>
+            </w:drawing>
+          </mc:Choice>
+          <mc:Fallback>
+            <w:pict>
+              <v:shape w14:anchorId="4F6F0427" id="Conector de Seta Reta 99" o:spid="_x0000_s1026" type="#_x0000_t32" style="position:absolute;margin-left:38.05pt;margin-top:28.35pt;width:92.9pt;height:5.8pt;z-index:251747328;visibility:visible;mso-wrap-style:square;mso-wrap-distance-left:9pt;mso-wrap-distance-top:0;mso-wrap-distance-right:9pt;mso-wrap-distance-bottom:0;mso-position-horizontal:absolute;mso-position-horizontal-relative:text;mso-position-vertical:absolute;mso-position-vertical-relative:text" o:gfxdata="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" strokecolor="#9dd2ee" strokeweight="1.5pt">
+                <v:stroke endarrow="block" joinstyle="miter"/>
+              </v:shape>
+            </w:pict>
+          </mc:Fallback>
+        </mc:AlternateContent>
+      </w:r>
+      <w:r>
+        <w:rPr>
+          <w:noProof/>
+        </w:rPr>
+        <w:drawing>
+          <wp:anchor distT="0" distB="0" distL="114300" distR="114300" simplePos="0" relativeHeight="251746304" behindDoc="0" locked="0" layoutInCell="1" allowOverlap="1" wp14:anchorId="2CA1FBD7" wp14:editId="1158A36B">
+            <wp:simplePos x="0" y="0"/>
+            <wp:positionH relativeFrom="column">
+              <wp:posOffset>1662844</wp:posOffset>
+            </wp:positionH>
+            <wp:positionV relativeFrom="paragraph">
+              <wp:posOffset>222112</wp:posOffset>
+            </wp:positionV>
+            <wp:extent cx="2000250" cy="1655582"/>
+            <wp:effectExtent l="0" t="0" r="0" b="1905"/>
+            <wp:wrapTopAndBottom/>
+            <wp:docPr id="97" name="Imagem 97"/>
+            <wp:cNvGraphicFramePr>
+              <a:graphicFrameLocks xmlns:a="http://schemas.openxmlformats.org/drawingml/2006/main" noChangeAspect="1"/>
+            </wp:cNvGraphicFramePr>
+            <a:graphic xmlns:a="http://schemas.openxmlformats.org/drawingml/2006/main">
+              <a:graphicData uri="http://schemas.openxmlformats.org/drawingml/2006/picture">
+                <pic:pic xmlns:pic="http://schemas.openxmlformats.org/drawingml/2006/picture">
+                  <pic:nvPicPr>
+                    <pic:cNvPr id="0" name="Picture 21"/>
+                    <pic:cNvPicPr>
+                      <a:picLocks noChangeAspect="1" noChangeArrowheads="1"/>
+                    </pic:cNvPicPr>
+                  </pic:nvPicPr>
+                  <pic:blipFill rotWithShape="1">
+                    <a:blip r:embed="rId61" cstate="print">
+                      <a:extLst>
+                        <a:ext uri="{28A0092B-C50C-407E-A947-70E740481C1C}">
+                          <a14:useLocalDpi xmlns:a14="http://schemas.microsoft.com/office/drawing/2010/main" val="0"/>
+                        </a:ext>
+                      </a:extLst>
+                    </a:blip>
+                    <a:srcRect l="8478" t="8198" r="6181" b="21167"/>
+                    <a:stretch/>
+                  </pic:blipFill>
+                  <pic:spPr bwMode="auto">
+                    <a:xfrm>
+                      <a:off x="0" y="0"/>
+                      <a:ext cx="2000250" cy="1655582"/>
+                    </a:xfrm>
+                    <a:prstGeom prst="rect">
+                      <a:avLst/>
+                    </a:prstGeom>
+                    <a:noFill/>
+                    <a:ln>
+                      <a:noFill/>
+                    </a:ln>
+                    <a:extLst>
+                      <a:ext uri="{53640926-AAD7-44D8-BBD7-CCE9431645EC}">
+                        <a14:shadowObscured xmlns:a14="http://schemas.microsoft.com/office/drawing/2010/main"/>
+                      </a:ext>
+                    </a:extLst>
+                  </pic:spPr>
+                </pic:pic>
+              </a:graphicData>
+            </a:graphic>
+          </wp:anchor>
+        </w:drawing>
+      </w:r>
+    </w:p>
+    <w:p>
+      <w:pPr>
+        <w:tabs>
+          <w:tab w:val="left" w:pos="7210"/>
+        </w:tabs>
+        <w:rPr>
+          <w:color w:val="FFFFFF" w:themeColor="background1"/>
+          <w:sz w:val="24"/>
+          <w:szCs w:val="24"/>
+        </w:rPr>
+      </w:pPr>
+    </w:p>
+    <w:p>
+      <w:pPr>
+        <w:tabs>
+          <w:tab w:val="left" w:pos="7210"/>
+        </w:tabs>
+        <w:rPr>
+          <w:noProof/>
+        </w:rPr>
+      </w:pPr>
+      <w:r>
+        <w:rPr>
+          <w:b/>
+          <w:bCs/>
+          <w:noProof/>
+          <w:color w:val="FFFFFF" w:themeColor="background1"/>
+          <w:sz w:val="24"/>
+          <w:szCs w:val="24"/>
+          <w:highlight w:val="red"/>
+        </w:rPr>
+        <w:lastRenderedPageBreak/>
+        <w:drawing>
+          <wp:anchor distT="0" distB="0" distL="114300" distR="114300" simplePos="0" relativeHeight="251745280" behindDoc="1" locked="0" layoutInCell="1" allowOverlap="1" wp14:anchorId="4822A86A" wp14:editId="3EFC459C">
+            <wp:simplePos x="0" y="0"/>
+            <wp:positionH relativeFrom="page">
+              <wp:posOffset>-39756</wp:posOffset>
+            </wp:positionH>
+            <wp:positionV relativeFrom="paragraph">
+              <wp:posOffset>-1219283</wp:posOffset>
+            </wp:positionV>
+            <wp:extent cx="7607840" cy="11411585"/>
+            <wp:effectExtent l="0" t="0" r="0" b="0"/>
+            <wp:wrapNone/>
+            <wp:docPr id="96" name="Imagem 96"/>
+            <wp:cNvGraphicFramePr>
+              <a:graphicFrameLocks xmlns:a="http://schemas.openxmlformats.org/drawingml/2006/main" noChangeAspect="1"/>
+            </wp:cNvGraphicFramePr>
+            <a:graphic xmlns:a="http://schemas.openxmlformats.org/drawingml/2006/main">
+              <a:graphicData uri="http://schemas.openxmlformats.org/drawingml/2006/picture">
+                <pic:pic xmlns:pic="http://schemas.openxmlformats.org/drawingml/2006/picture">
+                  <pic:nvPicPr>
+                    <pic:cNvPr id="0" name="Picture 1"/>
+                    <pic:cNvPicPr>
+                      <a:picLocks noChangeAspect="1" noChangeArrowheads="1"/>
+                    </pic:cNvPicPr>
+                  </pic:nvPicPr>
+                  <pic:blipFill>
+                    <a:blip r:embed="rId10">
+                      <a:extLst>
+                        <a:ext uri="{28A0092B-C50C-407E-A947-70E740481C1C}">
+                          <a14:useLocalDpi xmlns:a14="http://schemas.microsoft.com/office/drawing/2010/main" val="0"/>
+                        </a:ext>
+                      </a:extLst>
+                    </a:blip>
+                    <a:srcRect/>
+                    <a:stretch>
+                      <a:fillRect/>
+                    </a:stretch>
+                  </pic:blipFill>
+                  <pic:spPr bwMode="auto">
+                    <a:xfrm>
+                      <a:off x="0" y="0"/>
+                      <a:ext cx="7608781" cy="11412997"/>
+                    </a:xfrm>
+                    <a:prstGeom prst="rect">
+                      <a:avLst/>
+                    </a:prstGeom>
+                    <a:noFill/>
+                    <a:ln>
+                      <a:noFill/>
+                    </a:ln>
+                  </pic:spPr>
+                </pic:pic>
+              </a:graphicData>
+            </a:graphic>
+            <wp14:sizeRelH relativeFrom="margin">
+              <wp14:pctWidth>0</wp14:pctWidth>
+            </wp14:sizeRelH>
+            <wp14:sizeRelV relativeFrom="margin">
+              <wp14:pctHeight>0</wp14:pctHeight>
+            </wp14:sizeRelV>
+          </wp:anchor>
+        </w:drawing>
+      </w:r>
+      <w:r>
+        <w:rPr>
+          <w:color w:val="FFFFFF" w:themeColor="background1"/>
+          <w:sz w:val="24"/>
+          <w:szCs w:val="24"/>
+          <w:highlight w:val="red"/>
+        </w:rPr>
+        <w:t>Atenção:</w:t>
+      </w:r>
+      <w:r>
+        <w:rPr>
+          <w:color w:val="FFFFFF" w:themeColor="background1"/>
+          <w:sz w:val="24"/>
+          <w:szCs w:val="24"/>
+        </w:rPr>
+        <w:t xml:space="preserve"> Tomar cuidado no manuseio dos rebites para evitar danos ao involucro e/ou container e garantir que estará bem fixado.</w:t>
+      </w:r>
+    </w:p>
+    <w:p>
+      <w:pPr>
+        <w:tabs>
+          <w:tab w:val="left" w:pos="7210"/>
+        </w:tabs>
+        <w:rPr>
+          <w:color w:val="FFFFFF" w:themeColor="background1"/>
+          <w:sz w:val="24"/>
+          <w:szCs w:val="24"/>
+        </w:rPr>
+      </w:pPr>
+    </w:p>
+    <w:p>
+      <w:pPr>
+        <w:tabs>
+          <w:tab w:val="left" w:pos="7210"/>
+        </w:tabs>
+        <w:rPr>
+          <w:color w:val="FFFFFF" w:themeColor="background1"/>
+          <w:sz w:val="24"/>
+          <w:szCs w:val="24"/>
+        </w:rPr>
+      </w:pPr>
+      <w:r>
+        <w:rPr>
+          <w:color w:val="FFFFFF" w:themeColor="background1"/>
+          <w:sz w:val="24"/>
+          <w:szCs w:val="24"/>
+          <w:highlight w:val="red"/>
+        </w:rPr>
+        <w:t>Atenção:</w:t>
+      </w:r>
+      <w:r>
+        <w:rPr>
+          <w:color w:val="FFFFFF" w:themeColor="background1"/>
+          <w:sz w:val="24"/>
+          <w:szCs w:val="24"/>
+        </w:rPr>
+        <w:t xml:space="preserve"> Se atentar quando na manipulação do equipamento Arduino para que não ocorra a queima do equipamento </w:t>
+      </w:r>
+      <w:r>
+        <w:rPr>
+          <w:color w:val="FFFFFF" w:themeColor="background1"/>
+          <w:sz w:val="24"/>
+          <w:szCs w:val="24"/>
+        </w:rPr>
+        <w:t>pela eletricidade</w:t>
+      </w:r>
+      <w:r>
+        <w:rPr>
+          <w:color w:val="FFFFFF" w:themeColor="background1"/>
+          <w:sz w:val="24"/>
+          <w:szCs w:val="24"/>
+        </w:rPr>
+        <w:t xml:space="preserve"> estática.</w:t>
+      </w:r>
+    </w:p>
+    <w:p>
+      <w:pPr>
+        <w:tabs>
+          <w:tab w:val="left" w:pos="7210"/>
+        </w:tabs>
+        <w:rPr>
+          <w:color w:val="FFFFFF" w:themeColor="background1"/>
+          <w:sz w:val="24"/>
+          <w:szCs w:val="24"/>
+        </w:rPr>
+      </w:pPr>
+    </w:p>
+    <w:p>
+      <w:pPr>
+        <w:tabs>
+          <w:tab w:val="left" w:pos="7210"/>
+        </w:tabs>
+        <w:rPr>
+          <w:color w:val="FFFFFF" w:themeColor="background1"/>
+          <w:sz w:val="24"/>
+          <w:szCs w:val="24"/>
+        </w:rPr>
+      </w:pPr>
+    </w:p>
+    <w:p>
+      <w:pPr>
+        <w:tabs>
+          <w:tab w:val="left" w:pos="7210"/>
+        </w:tabs>
+        <w:jc w:val="center"/>
+        <w:rPr>
+          <w:color w:val="FFFFFF" w:themeColor="background1"/>
+          <w:sz w:val="52"/>
+          <w:szCs w:val="52"/>
+        </w:rPr>
+      </w:pPr>
+      <w:r>
+        <w:rPr>
+          <w:color w:val="FFFFFF" w:themeColor="background1"/>
+          <w:sz w:val="52"/>
+          <w:szCs w:val="52"/>
+        </w:rPr>
+        <w:t>Processo de instalação</w:t>
+      </w:r>
+    </w:p>
+    <w:p>
+      <w:pPr>
+        <w:tabs>
+          <w:tab w:val="left" w:pos="7210"/>
+        </w:tabs>
+        <w:rPr>
+          <w:color w:val="FFFFFF" w:themeColor="background1"/>
+          <w:sz w:val="24"/>
+          <w:szCs w:val="24"/>
+        </w:rPr>
+      </w:pPr>
+    </w:p>
+    <w:p>
+      <w:pPr>
+        <w:tabs>
+          <w:tab w:val="left" w:pos="7210"/>
+        </w:tabs>
+        <w:rPr>
+          <w:color w:val="FFFFFF" w:themeColor="background1"/>
+          <w:sz w:val="24"/>
+          <w:szCs w:val="24"/>
+        </w:rPr>
+      </w:pPr>
+      <w:r>
+        <w:rPr>
+          <w:color w:val="9DD2EE"/>
+          <w:sz w:val="24"/>
+          <w:szCs w:val="24"/>
+        </w:rPr>
+        <w:t>Primeiro passo:</w:t>
+      </w:r>
+      <w:r>
+        <w:rPr>
+          <w:color w:val="FFFFFF" w:themeColor="background1"/>
+          <w:sz w:val="24"/>
+          <w:szCs w:val="24"/>
+        </w:rPr>
+        <w:t xml:space="preserve"> Conferir se todas as peças estão em conformidade e prontas para utilização.</w:t>
+      </w:r>
+    </w:p>
+    <w:p>
+      <w:pPr>
+        <w:tabs>
+          <w:tab w:val="left" w:pos="7210"/>
+        </w:tabs>
+        <w:rPr>
+          <w:color w:val="FFFFFF" w:themeColor="background1"/>
+          <w:sz w:val="24"/>
+          <w:szCs w:val="24"/>
+        </w:rPr>
+      </w:pPr>
+    </w:p>
+    <w:p>
+      <w:pPr>
+        <w:tabs>
+          <w:tab w:val="left" w:pos="7210"/>
+        </w:tabs>
+        <w:rPr>
+          <w:color w:val="FFFFFF" w:themeColor="background1"/>
+          <w:sz w:val="24"/>
+          <w:szCs w:val="24"/>
+        </w:rPr>
+      </w:pPr>
+      <w:r>
+        <w:rPr>
+          <w:color w:val="9DD2EE"/>
+          <w:sz w:val="24"/>
+          <w:szCs w:val="24"/>
+        </w:rPr>
+        <w:t>Segundo passo:</w:t>
+      </w:r>
+      <w:r>
+        <w:rPr>
+          <w:color w:val="FFFFFF" w:themeColor="background1"/>
+          <w:sz w:val="24"/>
+          <w:szCs w:val="24"/>
+        </w:rPr>
+        <w:t xml:space="preserve"> Abrir o container e fazer a instalação na parede interna(A1) e fixar o case com os rebites.</w:t>
+      </w:r>
+    </w:p>
+    <w:p>
+      <w:pPr>
+        <w:tabs>
+          <w:tab w:val="left" w:pos="7210"/>
+        </w:tabs>
+        <w:rPr>
+          <w:color w:val="FFFFFF" w:themeColor="background1"/>
+          <w:sz w:val="24"/>
+          <w:szCs w:val="24"/>
+        </w:rPr>
+      </w:pPr>
+    </w:p>
+    <w:p>
+      <w:pPr>
+        <w:tabs>
+          <w:tab w:val="left" w:pos="7210"/>
+        </w:tabs>
+        <w:rPr>
+          <w:color w:val="FFFFFF" w:themeColor="background1"/>
+          <w:sz w:val="24"/>
+          <w:szCs w:val="24"/>
+        </w:rPr>
+      </w:pPr>
+      <w:r>
+        <w:rPr>
+          <w:color w:val="9DD2EE"/>
+          <w:sz w:val="24"/>
+          <w:szCs w:val="24"/>
+        </w:rPr>
+        <w:t>Terceiro passo:</w:t>
+      </w:r>
+      <w:r>
+        <w:rPr>
+          <w:color w:val="FFFFFF" w:themeColor="background1"/>
+          <w:sz w:val="24"/>
+          <w:szCs w:val="24"/>
+        </w:rPr>
+        <w:t xml:space="preserve"> Verificar se o case está bem fixado, para não ocorrer quedas e/ou danificações do aparelho.</w:t>
+      </w:r>
+    </w:p>
+    <w:p>
+      <w:pPr>
+        <w:tabs>
+          <w:tab w:val="left" w:pos="7210"/>
+        </w:tabs>
+        <w:rPr>
+          <w:color w:val="FFFFFF" w:themeColor="background1"/>
+          <w:sz w:val="24"/>
+          <w:szCs w:val="24"/>
+        </w:rPr>
+      </w:pPr>
+    </w:p>
+    <w:p>
+      <w:pPr>
+        <w:tabs>
+          <w:tab w:val="left" w:pos="7210"/>
+        </w:tabs>
+        <w:rPr>
+          <w:color w:val="FFFFFF" w:themeColor="background1"/>
+          <w:sz w:val="24"/>
+          <w:szCs w:val="24"/>
+        </w:rPr>
+      </w:pPr>
+      <w:r>
+        <w:rPr>
+          <w:color w:val="9DD2EE"/>
+          <w:sz w:val="24"/>
+          <w:szCs w:val="24"/>
+        </w:rPr>
+        <w:t>Quarto passo:</w:t>
+      </w:r>
+      <w:r>
+        <w:rPr>
+          <w:color w:val="FFFFFF" w:themeColor="background1"/>
+          <w:sz w:val="24"/>
+          <w:szCs w:val="24"/>
+        </w:rPr>
+        <w:t xml:space="preserve"> Instalar dentro do case o Arduino e o sensor LM-35, tomando cuidado </w:t>
+      </w:r>
+      <w:r>
+        <w:rPr>
+          <w:color w:val="FFFFFF" w:themeColor="background1"/>
+          <w:sz w:val="24"/>
+          <w:szCs w:val="24"/>
+        </w:rPr>
+        <w:t>para que não ocorra a queima do equipamento.</w:t>
+      </w:r>
+    </w:p>
+    <w:p>
+      <w:pPr>
+        <w:tabs>
+          <w:tab w:val="left" w:pos="7210"/>
+        </w:tabs>
+        <w:rPr>
+          <w:color w:val="FFFFFF" w:themeColor="background1"/>
+          <w:sz w:val="24"/>
+          <w:szCs w:val="24"/>
+        </w:rPr>
+      </w:pPr>
+    </w:p>
+    <w:p>
+      <w:pPr>
+        <w:tabs>
+          <w:tab w:val="left" w:pos="7210"/>
+        </w:tabs>
+        <w:rPr>
+          <w:color w:val="FFFFFF" w:themeColor="background1"/>
+          <w:sz w:val="24"/>
+          <w:szCs w:val="24"/>
+        </w:rPr>
+      </w:pPr>
+      <w:r>
+        <w:rPr>
+          <w:color w:val="9DD2EE"/>
+          <w:sz w:val="24"/>
+          <w:szCs w:val="24"/>
+        </w:rPr>
+        <w:t>Quinto passo:</w:t>
+      </w:r>
+      <w:r>
+        <w:rPr>
+          <w:color w:val="FFFFFF" w:themeColor="background1"/>
+          <w:sz w:val="24"/>
+          <w:szCs w:val="24"/>
+        </w:rPr>
+        <w:t xml:space="preserve"> Ligar o dispositivo a partir do interruptor localizado na parte superior do container.</w:t>
+      </w:r>
+    </w:p>
+    <w:p>
+      <w:pPr>
+        <w:tabs>
+          <w:tab w:val="left" w:pos="7210"/>
+        </w:tabs>
+        <w:rPr>
+          <w:color w:val="FFFFFF" w:themeColor="background1"/>
+          <w:sz w:val="24"/>
+          <w:szCs w:val="24"/>
+        </w:rPr>
+      </w:pPr>
+    </w:p>
+    <w:p>
+      <w:pPr>
+        <w:tabs>
+          <w:tab w:val="left" w:pos="7210"/>
+        </w:tabs>
+        <w:rPr>
+          <w:color w:val="FFFFFF" w:themeColor="background1"/>
+          <w:sz w:val="24"/>
+          <w:szCs w:val="24"/>
+        </w:rPr>
+      </w:pPr>
+      <w:r>
+        <w:rPr>
+          <w:color w:val="9DD2EE"/>
+          <w:sz w:val="24"/>
+          <w:szCs w:val="24"/>
+        </w:rPr>
+        <w:t>Sexto passo:</w:t>
+      </w:r>
+      <w:r>
+        <w:rPr>
+          <w:color w:val="FFFFFF" w:themeColor="background1"/>
+          <w:sz w:val="24"/>
+          <w:szCs w:val="24"/>
+        </w:rPr>
+        <w:t xml:space="preserve"> Testar o funcionamento do aparelho, caso contrário entre em contato:</w:t>
+      </w:r>
+    </w:p>
+    <w:p>
+      <w:pPr>
+        <w:tabs>
+          <w:tab w:val="left" w:pos="7210"/>
+        </w:tabs>
+        <w:rPr>
+          <w:color w:val="FFFFFF" w:themeColor="background1"/>
+          <w:sz w:val="24"/>
+          <w:szCs w:val="24"/>
+        </w:rPr>
+      </w:pPr>
+    </w:p>
+    <w:p>
+      <w:pPr>
+        <w:tabs>
+          <w:tab w:val="left" w:pos="7210"/>
+        </w:tabs>
+        <w:jc w:val="center"/>
+        <w:rPr>
+          <w:color w:val="FFFFFF" w:themeColor="background1"/>
+          <w:sz w:val="24"/>
+          <w:szCs w:val="24"/>
+        </w:rPr>
+      </w:pPr>
+      <w:r>
+        <w:rPr>
+          <w:color w:val="FFFFFF" w:themeColor="background1"/>
+          <w:sz w:val="24"/>
+          <w:szCs w:val="24"/>
+        </w:rPr>
+        <w:t>supportvaccinus@Zendesk.com</w:t>
+      </w:r>
+    </w:p>
+    <w:p>
+      <w:pPr>
+        <w:tabs>
+          <w:tab w:val="left" w:pos="7210"/>
+        </w:tabs>
+        <w:rPr>
+          <w:color w:val="FFFFFF" w:themeColor="background1"/>
+          <w:sz w:val="24"/>
+          <w:szCs w:val="24"/>
+        </w:rPr>
+      </w:pPr>
+    </w:p>
+    <w:p>
+      <w:pPr>
+        <w:tabs>
+          <w:tab w:val="left" w:pos="7210"/>
+        </w:tabs>
+        <w:rPr>
+          <w:color w:val="FFFFFF" w:themeColor="background1"/>
+          <w:sz w:val="24"/>
+          <w:szCs w:val="24"/>
         </w:rPr>
       </w:pPr>
     </w:p>
     <w:sectPr>
-      <w:footerReference w:type="default" r:id="rId58"/>
+      <w:footerReference w:type="default" r:id="rId62"/>
       <w:pgSz w:w="11906" w:h="16838"/>
       <w:pgMar w:top="1701" w:right="1134" w:bottom="1134" w:left="1701" w:header="709" w:footer="709" w:gutter="0"/>
       <w:pgNumType w:start="1"/>
@@ -14431,8 +16863,100 @@
       </w:pPr>
     </w:lvl>
   </w:abstractNum>
+  <w:abstractNum w:abstractNumId="1" w15:restartNumberingAfterBreak="0">
+    <w:nsid w:val="74AC3E0D"/>
+    <w:multiLevelType w:val="hybridMultilevel"/>
+    <w:tmpl w:val="F2B6B34E"/>
+    <w:lvl w:ilvl="0" w:tplc="0416000F">
+      <w:start w:val="1"/>
+      <w:numFmt w:val="decimal"/>
+      <w:lvlText w:val="%1."/>
+      <w:lvlJc w:val="left"/>
+      <w:pPr>
+        <w:ind w:left="720" w:hanging="360"/>
+      </w:pPr>
+      <w:rPr>
+        <w:rFonts w:hint="default"/>
+      </w:rPr>
+    </w:lvl>
+    <w:lvl w:ilvl="1" w:tplc="04160019" w:tentative="1">
+      <w:start w:val="1"/>
+      <w:numFmt w:val="lowerLetter"/>
+      <w:lvlText w:val="%2."/>
+      <w:lvlJc w:val="left"/>
+      <w:pPr>
+        <w:ind w:left="1440" w:hanging="360"/>
+      </w:pPr>
+    </w:lvl>
+    <w:lvl w:ilvl="2" w:tplc="0416001B" w:tentative="1">
+      <w:start w:val="1"/>
+      <w:numFmt w:val="lowerRoman"/>
+      <w:lvlText w:val="%3."/>
+      <w:lvlJc w:val="right"/>
+      <w:pPr>
+        <w:ind w:left="2160" w:hanging="180"/>
+      </w:pPr>
+    </w:lvl>
+    <w:lvl w:ilvl="3" w:tplc="0416000F" w:tentative="1">
+      <w:start w:val="1"/>
+      <w:numFmt w:val="decimal"/>
+      <w:lvlText w:val="%4."/>
+      <w:lvlJc w:val="left"/>
+      <w:pPr>
+        <w:ind w:left="2880" w:hanging="360"/>
+      </w:pPr>
+    </w:lvl>
+    <w:lvl w:ilvl="4" w:tplc="04160019" w:tentative="1">
+      <w:start w:val="1"/>
+      <w:numFmt w:val="lowerLetter"/>
+      <w:lvlText w:val="%5."/>
+      <w:lvlJc w:val="left"/>
+      <w:pPr>
+        <w:ind w:left="3600" w:hanging="360"/>
+      </w:pPr>
+    </w:lvl>
+    <w:lvl w:ilvl="5" w:tplc="0416001B" w:tentative="1">
+      <w:start w:val="1"/>
+      <w:numFmt w:val="lowerRoman"/>
+      <w:lvlText w:val="%6."/>
+      <w:lvlJc w:val="right"/>
+      <w:pPr>
+        <w:ind w:left="4320" w:hanging="180"/>
+      </w:pPr>
+    </w:lvl>
+    <w:lvl w:ilvl="6" w:tplc="0416000F" w:tentative="1">
+      <w:start w:val="1"/>
+      <w:numFmt w:val="decimal"/>
+      <w:lvlText w:val="%7."/>
+      <w:lvlJc w:val="left"/>
+      <w:pPr>
+        <w:ind w:left="5040" w:hanging="360"/>
+      </w:pPr>
+    </w:lvl>
+    <w:lvl w:ilvl="7" w:tplc="04160019" w:tentative="1">
+      <w:start w:val="1"/>
+      <w:numFmt w:val="lowerLetter"/>
+      <w:lvlText w:val="%8."/>
+      <w:lvlJc w:val="left"/>
+      <w:pPr>
+        <w:ind w:left="5760" w:hanging="360"/>
+      </w:pPr>
+    </w:lvl>
+    <w:lvl w:ilvl="8" w:tplc="0416001B" w:tentative="1">
+      <w:start w:val="1"/>
+      <w:numFmt w:val="lowerRoman"/>
+      <w:lvlText w:val="%9."/>
+      <w:lvlJc w:val="right"/>
+      <w:pPr>
+        <w:ind w:left="6480" w:hanging="180"/>
+      </w:pPr>
+    </w:lvl>
+  </w:abstractNum>
   <w:num w:numId="1">
     <w:abstractNumId w:val="0"/>
+  </w:num>
+  <w:num w:numId="2">
+    <w:abstractNumId w:val="1"/>
   </w:num>
 </w:numbering>
 </file>

</xml_diff>